<commit_message>
Complete: Initial Infection and File Transfer
Analysis has been completed for the initial infection and file transfer. Completed a walkthrough of the steps taken to get these results. Documented this in the report with some screenshots.
</commit_message>
<xml_diff>
--- a/Coursework1/Report/CW1-Report.docx
+++ b/Coursework1/Report/CW1-Report.docx
@@ -80,11 +80,814 @@
       </w:r>
     </w:p>
     <w:p>
+      <w:r>
+        <w:t>For this intrusion analysis I am going to be using Wireshark to analyse the pcap file</w:t>
+      </w:r>
+      <w:r>
+        <w:t xml:space="preserve"> as it is the </w:t>
+      </w:r>
+      <w:r>
+        <w:t xml:space="preserve">most effective </w:t>
+      </w:r>
+      <w:r>
+        <w:t xml:space="preserve">open source tool for </w:t>
+      </w:r>
+      <w:r>
+        <w:t>analysing</w:t>
+      </w:r>
+      <w:r>
+        <w:t xml:space="preserve"> network traffic at the packet-level. The goal of the investigation </w:t>
+      </w:r>
+      <w:r>
+        <w:t>was</w:t>
+      </w:r>
+      <w:r>
+        <w:t xml:space="preserve"> to determine which host was infected, how the infection occurred, and the type of malware or attack involved. </w:t>
+      </w:r>
+    </w:p>
+    <w:p>
+      <w:r>
+        <w:drawing>
+          <wp:inline distT="0" distB="0" distL="0" distR="0" wp14:anchorId="235200FB" wp14:editId="7D6EAD59">
+            <wp:extent cx="6339572" cy="706582"/>
+            <wp:effectExtent l="0" t="0" r="4445" b="0"/>
+            <wp:docPr id="1997763306" name="Picture 1"/>
+            <wp:cNvGraphicFramePr>
+              <a:graphicFrameLocks xmlns:a="http://schemas.openxmlformats.org/drawingml/2006/main" noChangeAspect="1"/>
+            </wp:cNvGraphicFramePr>
+            <a:graphic xmlns:a="http://schemas.openxmlformats.org/drawingml/2006/main">
+              <a:graphicData uri="http://schemas.openxmlformats.org/drawingml/2006/picture">
+                <pic:pic xmlns:pic="http://schemas.openxmlformats.org/drawingml/2006/picture">
+                  <pic:nvPicPr>
+                    <pic:cNvPr id="1997763306" name=""/>
+                    <pic:cNvPicPr/>
+                  </pic:nvPicPr>
+                  <pic:blipFill>
+                    <a:blip r:embed="rId5"/>
+                    <a:stretch>
+                      <a:fillRect/>
+                    </a:stretch>
+                  </pic:blipFill>
+                  <pic:spPr>
+                    <a:xfrm>
+                      <a:off x="0" y="0"/>
+                      <a:ext cx="6395568" cy="712823"/>
+                    </a:xfrm>
+                    <a:prstGeom prst="rect">
+                      <a:avLst/>
+                    </a:prstGeom>
+                  </pic:spPr>
+                </pic:pic>
+              </a:graphicData>
+            </a:graphic>
+          </wp:inline>
+        </w:drawing>
+      </w:r>
+    </w:p>
+    <w:p>
+      <w:r>
+        <w:lastRenderedPageBreak/>
+        <w:drawing>
+          <wp:inline distT="0" distB="0" distL="0" distR="0" wp14:anchorId="39428ADF" wp14:editId="1E6B5E9A">
+            <wp:extent cx="2424545" cy="1588338"/>
+            <wp:effectExtent l="0" t="0" r="0" b="0"/>
+            <wp:docPr id="1342485185" name="Picture 1" descr="A screenshot of a computer program&#10;&#10;AI-generated content may be incorrect."/>
+            <wp:cNvGraphicFramePr>
+              <a:graphicFrameLocks xmlns:a="http://schemas.openxmlformats.org/drawingml/2006/main" noChangeAspect="1"/>
+            </wp:cNvGraphicFramePr>
+            <a:graphic xmlns:a="http://schemas.openxmlformats.org/drawingml/2006/main">
+              <a:graphicData uri="http://schemas.openxmlformats.org/drawingml/2006/picture">
+                <pic:pic xmlns:pic="http://schemas.openxmlformats.org/drawingml/2006/picture">
+                  <pic:nvPicPr>
+                    <pic:cNvPr id="1342485185" name="Picture 1" descr="A screenshot of a computer program&#10;&#10;AI-generated content may be incorrect."/>
+                    <pic:cNvPicPr/>
+                  </pic:nvPicPr>
+                  <pic:blipFill>
+                    <a:blip r:embed="rId6"/>
+                    <a:stretch>
+                      <a:fillRect/>
+                    </a:stretch>
+                  </pic:blipFill>
+                  <pic:spPr>
+                    <a:xfrm>
+                      <a:off x="0" y="0"/>
+                      <a:ext cx="2432849" cy="1593778"/>
+                    </a:xfrm>
+                    <a:prstGeom prst="rect">
+                      <a:avLst/>
+                    </a:prstGeom>
+                  </pic:spPr>
+                </pic:pic>
+              </a:graphicData>
+            </a:graphic>
+          </wp:inline>
+        </w:drawing>
+      </w:r>
+      <w:r>
+        <w:rPr>
+          <w:noProof/>
+        </w:rPr>
+        <w:t xml:space="preserve"> </w:t>
+      </w:r>
+      <w:r>
+        <w:drawing>
+          <wp:inline distT="0" distB="0" distL="0" distR="0" wp14:anchorId="7B157D14" wp14:editId="4ADA9AC7">
+            <wp:extent cx="2993943" cy="2687782"/>
+            <wp:effectExtent l="0" t="0" r="0" b="0"/>
+            <wp:docPr id="332360431" name="Picture 1" descr="A screenshot of a computer&#10;&#10;AI-generated content may be incorrect."/>
+            <wp:cNvGraphicFramePr>
+              <a:graphicFrameLocks xmlns:a="http://schemas.openxmlformats.org/drawingml/2006/main" noChangeAspect="1"/>
+            </wp:cNvGraphicFramePr>
+            <a:graphic xmlns:a="http://schemas.openxmlformats.org/drawingml/2006/main">
+              <a:graphicData uri="http://schemas.openxmlformats.org/drawingml/2006/picture">
+                <pic:pic xmlns:pic="http://schemas.openxmlformats.org/drawingml/2006/picture">
+                  <pic:nvPicPr>
+                    <pic:cNvPr id="332360431" name="Picture 1" descr="A screenshot of a computer&#10;&#10;AI-generated content may be incorrect."/>
+                    <pic:cNvPicPr/>
+                  </pic:nvPicPr>
+                  <pic:blipFill>
+                    <a:blip r:embed="rId7"/>
+                    <a:stretch>
+                      <a:fillRect/>
+                    </a:stretch>
+                  </pic:blipFill>
+                  <pic:spPr>
+                    <a:xfrm>
+                      <a:off x="0" y="0"/>
+                      <a:ext cx="3001395" cy="2694472"/>
+                    </a:xfrm>
+                    <a:prstGeom prst="rect">
+                      <a:avLst/>
+                    </a:prstGeom>
+                  </pic:spPr>
+                </pic:pic>
+              </a:graphicData>
+            </a:graphic>
+          </wp:inline>
+        </w:drawing>
+      </w:r>
+    </w:p>
+    <w:p>
+      <w:r>
+        <w:t>The analysis began</w:t>
+      </w:r>
+      <w:r>
+        <w:t xml:space="preserve"> by inspecting</w:t>
+      </w:r>
+      <w:r>
+        <w:t xml:space="preserve"> HTTP traffic using the “</w:t>
+      </w:r>
+      <w:r>
+        <w:t>http</w:t>
+      </w:r>
+      <w:r>
+        <w:t>” display filter</w:t>
+      </w:r>
+      <w:r>
+        <w:t>,</w:t>
+      </w:r>
+      <w:r>
+        <w:t xml:space="preserve"> </w:t>
+      </w:r>
+      <w:r>
+        <w:t xml:space="preserve">which </w:t>
+      </w:r>
+      <w:r>
+        <w:t>helped reveal suspicious</w:t>
+      </w:r>
+      <w:r>
+        <w:t xml:space="preserve"> </w:t>
+      </w:r>
+      <w:r>
+        <w:t>activity</w:t>
+      </w:r>
+      <w:r>
+        <w:t xml:space="preserve"> </w:t>
+      </w:r>
+      <w:r>
+        <w:t xml:space="preserve">like potential malicious file downloads. I </w:t>
+      </w:r>
+      <w:r>
+        <w:t xml:space="preserve">used </w:t>
+      </w:r>
+      <w:r>
+        <w:t>the “follow http stream” feature, to</w:t>
+      </w:r>
+      <w:r>
+        <w:t xml:space="preserve"> view complete communications between the </w:t>
+      </w:r>
+      <w:r>
+        <w:t xml:space="preserve">internal </w:t>
+      </w:r>
+      <w:r>
+        <w:t>host and</w:t>
+      </w:r>
+      <w:r>
+        <w:t xml:space="preserve"> external</w:t>
+      </w:r>
+      <w:r>
+        <w:t xml:space="preserve"> domains</w:t>
+      </w:r>
+      <w:r>
+        <w:t>, allowing me to trace the infection process and inspect connections further by examining server information, headers, and communication patters</w:t>
+      </w:r>
+      <w:r>
+        <w:t>. It also enabled me to inspect transferred</w:t>
+      </w:r>
+      <w:r>
+        <w:t xml:space="preserve"> file types without exporting them, reducing the risk of executing malicious content on my local machine.</w:t>
+      </w:r>
+      <w:r>
+        <w:t xml:space="preserve"> </w:t>
+      </w:r>
+    </w:p>
+    <w:p>
+      <w:r>
+        <w:drawing>
+          <wp:inline distT="0" distB="0" distL="0" distR="0" wp14:anchorId="7C5D4BEE" wp14:editId="5D1385DF">
+            <wp:extent cx="5731510" cy="1205865"/>
+            <wp:effectExtent l="0" t="0" r="2540" b="0"/>
+            <wp:docPr id="1381928154" name="Picture 1" descr="A screenshot of a computer&#10;&#10;AI-generated content may be incorrect."/>
+            <wp:cNvGraphicFramePr>
+              <a:graphicFrameLocks xmlns:a="http://schemas.openxmlformats.org/drawingml/2006/main" noChangeAspect="1"/>
+            </wp:cNvGraphicFramePr>
+            <a:graphic xmlns:a="http://schemas.openxmlformats.org/drawingml/2006/main">
+              <a:graphicData uri="http://schemas.openxmlformats.org/drawingml/2006/picture">
+                <pic:pic xmlns:pic="http://schemas.openxmlformats.org/drawingml/2006/picture">
+                  <pic:nvPicPr>
+                    <pic:cNvPr id="1381928154" name="Picture 1" descr="A screenshot of a computer&#10;&#10;AI-generated content may be incorrect."/>
+                    <pic:cNvPicPr/>
+                  </pic:nvPicPr>
+                  <pic:blipFill>
+                    <a:blip r:embed="rId8"/>
+                    <a:stretch>
+                      <a:fillRect/>
+                    </a:stretch>
+                  </pic:blipFill>
+                  <pic:spPr>
+                    <a:xfrm>
+                      <a:off x="0" y="0"/>
+                      <a:ext cx="5731510" cy="1205865"/>
+                    </a:xfrm>
+                    <a:prstGeom prst="rect">
+                      <a:avLst/>
+                    </a:prstGeom>
+                  </pic:spPr>
+                </pic:pic>
+              </a:graphicData>
+            </a:graphic>
+          </wp:inline>
+        </w:drawing>
+      </w:r>
+    </w:p>
+    <w:p>
+      <w:r>
+        <w:t xml:space="preserve">The packet pane provided further insight into hostnames, server information, and response headers. </w:t>
+      </w:r>
+      <w:r>
+        <w:t>I</w:t>
+      </w:r>
+      <w:r>
+        <w:t>ndividual packets were followed</w:t>
+      </w:r>
+      <w:r>
+        <w:t xml:space="preserve"> in this pane</w:t>
+      </w:r>
+      <w:r>
+        <w:t xml:space="preserve"> to</w:t>
+      </w:r>
+      <w:r>
+        <w:t xml:space="preserve"> the</w:t>
+      </w:r>
+      <w:r>
+        <w:t xml:space="preserve"> Ethernet 2 </w:t>
+      </w:r>
+      <w:r>
+        <w:t>layer, revealing the source and destination MAC address at the link layer. This provided additional host identification.</w:t>
+      </w:r>
+    </w:p>
+    <w:p>
+      <w:r>
+        <w:drawing>
+          <wp:inline distT="0" distB="0" distL="0" distR="0" wp14:anchorId="1F47B48D" wp14:editId="13796D3A">
+            <wp:extent cx="5731510" cy="655955"/>
+            <wp:effectExtent l="0" t="0" r="2540" b="0"/>
+            <wp:docPr id="549601279" name="Picture 1"/>
+            <wp:cNvGraphicFramePr>
+              <a:graphicFrameLocks xmlns:a="http://schemas.openxmlformats.org/drawingml/2006/main" noChangeAspect="1"/>
+            </wp:cNvGraphicFramePr>
+            <a:graphic xmlns:a="http://schemas.openxmlformats.org/drawingml/2006/main">
+              <a:graphicData uri="http://schemas.openxmlformats.org/drawingml/2006/picture">
+                <pic:pic xmlns:pic="http://schemas.openxmlformats.org/drawingml/2006/picture">
+                  <pic:nvPicPr>
+                    <pic:cNvPr id="549601279" name=""/>
+                    <pic:cNvPicPr/>
+                  </pic:nvPicPr>
+                  <pic:blipFill>
+                    <a:blip r:embed="rId9"/>
+                    <a:stretch>
+                      <a:fillRect/>
+                    </a:stretch>
+                  </pic:blipFill>
+                  <pic:spPr>
+                    <a:xfrm>
+                      <a:off x="0" y="0"/>
+                      <a:ext cx="5731510" cy="655955"/>
+                    </a:xfrm>
+                    <a:prstGeom prst="rect">
+                      <a:avLst/>
+                    </a:prstGeom>
+                  </pic:spPr>
+                </pic:pic>
+              </a:graphicData>
+            </a:graphic>
+          </wp:inline>
+        </w:drawing>
+      </w:r>
+    </w:p>
+    <w:p>
+      <w:r>
+        <w:t>To inspect specific elements of the timeline and analyse key stages of the infection, the “frame.time_epoch” filter was applied, along with the “tls” filter through the https traffic.</w:t>
+      </w:r>
+    </w:p>
+    <w:p>
+      <w:r>
+        <w:drawing>
+          <wp:inline distT="0" distB="0" distL="0" distR="0" wp14:anchorId="5778896D" wp14:editId="6839E763">
+            <wp:extent cx="5731510" cy="528955"/>
+            <wp:effectExtent l="0" t="0" r="2540" b="4445"/>
+            <wp:docPr id="1584772155" name="Picture 1"/>
+            <wp:cNvGraphicFramePr>
+              <a:graphicFrameLocks xmlns:a="http://schemas.openxmlformats.org/drawingml/2006/main" noChangeAspect="1"/>
+            </wp:cNvGraphicFramePr>
+            <a:graphic xmlns:a="http://schemas.openxmlformats.org/drawingml/2006/main">
+              <a:graphicData uri="http://schemas.openxmlformats.org/drawingml/2006/picture">
+                <pic:pic xmlns:pic="http://schemas.openxmlformats.org/drawingml/2006/picture">
+                  <pic:nvPicPr>
+                    <pic:cNvPr id="1584772155" name=""/>
+                    <pic:cNvPicPr/>
+                  </pic:nvPicPr>
+                  <pic:blipFill>
+                    <a:blip r:embed="rId10"/>
+                    <a:stretch>
+                      <a:fillRect/>
+                    </a:stretch>
+                  </pic:blipFill>
+                  <pic:spPr>
+                    <a:xfrm>
+                      <a:off x="0" y="0"/>
+                      <a:ext cx="5731510" cy="528955"/>
+                    </a:xfrm>
+                    <a:prstGeom prst="rect">
+                      <a:avLst/>
+                    </a:prstGeom>
+                  </pic:spPr>
+                </pic:pic>
+              </a:graphicData>
+            </a:graphic>
+          </wp:inline>
+        </w:drawing>
+      </w:r>
+    </w:p>
+    <w:p>
+      <w:r>
+        <w:lastRenderedPageBreak/>
+        <w:drawing>
+          <wp:inline distT="0" distB="0" distL="0" distR="0" wp14:anchorId="470DC30E" wp14:editId="7567B7A0">
+            <wp:extent cx="5731510" cy="1094105"/>
+            <wp:effectExtent l="0" t="0" r="2540" b="0"/>
+            <wp:docPr id="1943826901" name="Picture 1" descr="A computer screen shot of a computer code&#10;&#10;AI-generated content may be incorrect."/>
+            <wp:cNvGraphicFramePr>
+              <a:graphicFrameLocks xmlns:a="http://schemas.openxmlformats.org/drawingml/2006/main" noChangeAspect="1"/>
+            </wp:cNvGraphicFramePr>
+            <a:graphic xmlns:a="http://schemas.openxmlformats.org/drawingml/2006/main">
+              <a:graphicData uri="http://schemas.openxmlformats.org/drawingml/2006/picture">
+                <pic:pic xmlns:pic="http://schemas.openxmlformats.org/drawingml/2006/picture">
+                  <pic:nvPicPr>
+                    <pic:cNvPr id="1943826901" name="Picture 1" descr="A computer screen shot of a computer code&#10;&#10;AI-generated content may be incorrect."/>
+                    <pic:cNvPicPr/>
+                  </pic:nvPicPr>
+                  <pic:blipFill>
+                    <a:blip r:embed="rId11"/>
+                    <a:stretch>
+                      <a:fillRect/>
+                    </a:stretch>
+                  </pic:blipFill>
+                  <pic:spPr>
+                    <a:xfrm>
+                      <a:off x="0" y="0"/>
+                      <a:ext cx="5731510" cy="1094105"/>
+                    </a:xfrm>
+                    <a:prstGeom prst="rect">
+                      <a:avLst/>
+                    </a:prstGeom>
+                  </pic:spPr>
+                </pic:pic>
+              </a:graphicData>
+            </a:graphic>
+          </wp:inline>
+        </w:drawing>
+      </w:r>
+    </w:p>
+    <w:p>
+      <w:r>
+        <w:t>T</w:t>
+      </w:r>
+      <w:r>
+        <w:t xml:space="preserve">he </w:t>
+      </w:r>
+      <w:r>
+        <w:t>“</w:t>
+      </w:r>
+      <w:r>
+        <w:t>ntlmssp</w:t>
+      </w:r>
+      <w:r>
+        <w:t>”</w:t>
+      </w:r>
+      <w:r>
+        <w:t xml:space="preserve"> and </w:t>
+      </w:r>
+      <w:r>
+        <w:t>“</w:t>
+      </w:r>
+      <w:r>
+        <w:t>smb</w:t>
+      </w:r>
+      <w:r>
+        <w:t>”</w:t>
+      </w:r>
+      <w:r>
+        <w:t xml:space="preserve"> filters were applied to locate authentication packets, which revealed the infected devices hostname and user account name through NTLM logins on a domain.</w:t>
+      </w:r>
+    </w:p>
+    <w:p>
+      <w:r>
+        <w:t xml:space="preserve">These features enabled me to reconstruct the intrusion timeline, identify the compromised host and understand the method and type of infection that occurred. </w:t>
+      </w:r>
+      <w:r>
+        <w:t xml:space="preserve">  </w:t>
+      </w:r>
+    </w:p>
+    <w:p>
       <w:pPr>
         <w:pStyle w:val="Heading1"/>
       </w:pPr>
       <w:r>
         <w:t>Results</w:t>
+      </w:r>
+    </w:p>
+    <w:p>
+      <w:r>
+        <w:drawing>
+          <wp:inline distT="0" distB="0" distL="0" distR="0" wp14:anchorId="0EA78925" wp14:editId="37587AF4">
+            <wp:extent cx="5827317" cy="512618"/>
+            <wp:effectExtent l="0" t="0" r="2540" b="1905"/>
+            <wp:docPr id="356175897" name="Picture 1"/>
+            <wp:cNvGraphicFramePr>
+              <a:graphicFrameLocks xmlns:a="http://schemas.openxmlformats.org/drawingml/2006/main" noChangeAspect="1"/>
+            </wp:cNvGraphicFramePr>
+            <a:graphic xmlns:a="http://schemas.openxmlformats.org/drawingml/2006/main">
+              <a:graphicData uri="http://schemas.openxmlformats.org/drawingml/2006/picture">
+                <pic:pic xmlns:pic="http://schemas.openxmlformats.org/drawingml/2006/picture">
+                  <pic:nvPicPr>
+                    <pic:cNvPr id="356175897" name=""/>
+                    <pic:cNvPicPr/>
+                  </pic:nvPicPr>
+                  <pic:blipFill>
+                    <a:blip r:embed="rId12"/>
+                    <a:stretch>
+                      <a:fillRect/>
+                    </a:stretch>
+                  </pic:blipFill>
+                  <pic:spPr>
+                    <a:xfrm>
+                      <a:off x="0" y="0"/>
+                      <a:ext cx="5866742" cy="516086"/>
+                    </a:xfrm>
+                    <a:prstGeom prst="rect">
+                      <a:avLst/>
+                    </a:prstGeom>
+                  </pic:spPr>
+                </pic:pic>
+              </a:graphicData>
+            </a:graphic>
+          </wp:inline>
+        </w:drawing>
+      </w:r>
+    </w:p>
+    <w:p>
+      <w:r>
+        <w:drawing>
+          <wp:inline distT="0" distB="0" distL="0" distR="0" wp14:anchorId="34E449A6" wp14:editId="18B08D56">
+            <wp:extent cx="5731510" cy="3779520"/>
+            <wp:effectExtent l="0" t="0" r="2540" b="0"/>
+            <wp:docPr id="1880634202" name="Picture 1" descr="A screenshot of a computer program&#10;&#10;AI-generated content may be incorrect."/>
+            <wp:cNvGraphicFramePr>
+              <a:graphicFrameLocks xmlns:a="http://schemas.openxmlformats.org/drawingml/2006/main" noChangeAspect="1"/>
+            </wp:cNvGraphicFramePr>
+            <a:graphic xmlns:a="http://schemas.openxmlformats.org/drawingml/2006/main">
+              <a:graphicData uri="http://schemas.openxmlformats.org/drawingml/2006/picture">
+                <pic:pic xmlns:pic="http://schemas.openxmlformats.org/drawingml/2006/picture">
+                  <pic:nvPicPr>
+                    <pic:cNvPr id="1880634202" name="Picture 1" descr="A screenshot of a computer program&#10;&#10;AI-generated content may be incorrect."/>
+                    <pic:cNvPicPr/>
+                  </pic:nvPicPr>
+                  <pic:blipFill>
+                    <a:blip r:embed="rId13"/>
+                    <a:stretch>
+                      <a:fillRect/>
+                    </a:stretch>
+                  </pic:blipFill>
+                  <pic:spPr>
+                    <a:xfrm>
+                      <a:off x="0" y="0"/>
+                      <a:ext cx="5731510" cy="3779520"/>
+                    </a:xfrm>
+                    <a:prstGeom prst="rect">
+                      <a:avLst/>
+                    </a:prstGeom>
+                  </pic:spPr>
+                </pic:pic>
+              </a:graphicData>
+            </a:graphic>
+          </wp:inline>
+        </w:drawing>
+      </w:r>
+    </w:p>
+    <w:p>
+      <w:r>
+        <w:t xml:space="preserve">The </w:t>
+      </w:r>
+      <w:r>
+        <w:t xml:space="preserve">filtered the data to find the </w:t>
+      </w:r>
+      <w:r>
+        <w:t xml:space="preserve">initial http connection </w:t>
+      </w:r>
+      <w:r>
+        <w:t xml:space="preserve">which </w:t>
+      </w:r>
+      <w:r>
+        <w:t xml:space="preserve">occurred on </w:t>
+      </w:r>
+      <w:r>
+        <w:t>2021-09-24 16:44:38</w:t>
+      </w:r>
+      <w:r>
+        <w:t xml:space="preserve"> between </w:t>
+      </w:r>
+      <w:r>
+        <w:t>the victim host</w:t>
+      </w:r>
+      <w:r>
+        <w:t xml:space="preserve"> </w:t>
+      </w:r>
+      <w:r>
+        <w:t>(</w:t>
+      </w:r>
+      <w:r>
+        <w:t>10.9.23.102</w:t>
+      </w:r>
+      <w:r>
+        <w:t>)</w:t>
+      </w:r>
+      <w:r>
+        <w:t xml:space="preserve"> and d</w:t>
+      </w:r>
+      <w:r>
+        <w:t>estination server</w:t>
+      </w:r>
+      <w:r>
+        <w:t xml:space="preserve"> </w:t>
+      </w:r>
+      <w:r>
+        <w:t>(</w:t>
+      </w:r>
+      <w:r>
+        <w:t>85.187.128.24</w:t>
+      </w:r>
+      <w:r>
+        <w:t>)</w:t>
+      </w:r>
+      <w:r>
+        <w:t xml:space="preserve">. Following the http stream, </w:t>
+      </w:r>
+      <w:r>
+        <w:t>it was discovered</w:t>
+      </w:r>
+      <w:r>
+        <w:t xml:space="preserve"> that the victim downloaded a compressed file </w:t>
+      </w:r>
+      <w:r>
+        <w:t xml:space="preserve">named </w:t>
+      </w:r>
+      <w:r>
+        <w:t>documents.zip from the domain attirenepal.com</w:t>
+      </w:r>
+      <w:r>
+        <w:t xml:space="preserve">, which contained a </w:t>
+      </w:r>
+      <w:r>
+        <w:t xml:space="preserve">file called </w:t>
+      </w:r>
+      <w:r>
+        <w:t>chart-1530076591.xls</w:t>
+      </w:r>
+      <w:r>
+        <w:t xml:space="preserve">. </w:t>
+      </w:r>
+      <w:r>
+        <w:t xml:space="preserve">The destination server was identified as running LiteSpeed web server software with version PHP /7.2.34. </w:t>
+      </w:r>
+    </w:p>
+    <w:p/>
+    <w:p>
+      <w:r>
+        <w:lastRenderedPageBreak/>
+        <w:t xml:space="preserve"> </w:t>
+      </w:r>
+      <w:r>
+        <w:t xml:space="preserve">I decided to </w:t>
+      </w:r>
+      <w:r>
+        <w:t xml:space="preserve">go back and </w:t>
+      </w:r>
+      <w:r>
+        <w:t xml:space="preserve">inspect to http timeline further, which </w:t>
+      </w:r>
+      <w:r>
+        <w:t xml:space="preserve">shows a </w:t>
+      </w:r>
+      <w:r>
+        <w:t>POST request at 16:46:16</w:t>
+      </w:r>
+      <w:r>
+        <w:t>. I decided to look closer into the minute between the</w:t>
+      </w:r>
+      <w:r>
+        <w:t xml:space="preserve"> </w:t>
+      </w:r>
+      <w:r>
+        <w:t>initial</w:t>
+      </w:r>
+      <w:r>
+        <w:t xml:space="preserve"> </w:t>
+      </w:r>
+      <w:r>
+        <w:t>HTTP</w:t>
+      </w:r>
+      <w:r>
+        <w:t xml:space="preserve"> </w:t>
+      </w:r>
+      <w:r>
+        <w:t>OK</w:t>
+      </w:r>
+      <w:r>
+        <w:t xml:space="preserve"> </w:t>
+      </w:r>
+      <w:r>
+        <w:t xml:space="preserve">response </w:t>
+      </w:r>
+      <w:r>
+        <w:t xml:space="preserve">and </w:t>
+      </w:r>
+      <w:r>
+        <w:t xml:space="preserve">the </w:t>
+      </w:r>
+      <w:r>
+        <w:t xml:space="preserve">POST request to </w:t>
+      </w:r>
+      <w:r>
+        <w:t>investigate the suspicious activity</w:t>
+      </w:r>
+      <w:r>
+        <w:t>.</w:t>
+      </w:r>
+    </w:p>
+    <w:p>
+      <w:r>
+        <w:drawing>
+          <wp:inline distT="0" distB="0" distL="0" distR="0" wp14:anchorId="1F08CA7B" wp14:editId="1CFA5EA4">
+            <wp:extent cx="5731510" cy="2124075"/>
+            <wp:effectExtent l="0" t="0" r="2540" b="9525"/>
+            <wp:docPr id="1300701456" name="Picture 1" descr="A screenshot of a computer&#10;&#10;AI-generated content may be incorrect."/>
+            <wp:cNvGraphicFramePr>
+              <a:graphicFrameLocks xmlns:a="http://schemas.openxmlformats.org/drawingml/2006/main" noChangeAspect="1"/>
+            </wp:cNvGraphicFramePr>
+            <a:graphic xmlns:a="http://schemas.openxmlformats.org/drawingml/2006/main">
+              <a:graphicData uri="http://schemas.openxmlformats.org/drawingml/2006/picture">
+                <pic:pic xmlns:pic="http://schemas.openxmlformats.org/drawingml/2006/picture">
+                  <pic:nvPicPr>
+                    <pic:cNvPr id="1300701456" name="Picture 1" descr="A screenshot of a computer&#10;&#10;AI-generated content may be incorrect."/>
+                    <pic:cNvPicPr/>
+                  </pic:nvPicPr>
+                  <pic:blipFill>
+                    <a:blip r:embed="rId14"/>
+                    <a:stretch>
+                      <a:fillRect/>
+                    </a:stretch>
+                  </pic:blipFill>
+                  <pic:spPr>
+                    <a:xfrm>
+                      <a:off x="0" y="0"/>
+                      <a:ext cx="5731510" cy="2124075"/>
+                    </a:xfrm>
+                    <a:prstGeom prst="rect">
+                      <a:avLst/>
+                    </a:prstGeom>
+                  </pic:spPr>
+                </pic:pic>
+              </a:graphicData>
+            </a:graphic>
+          </wp:inline>
+        </w:drawing>
+      </w:r>
+    </w:p>
+    <w:p>
+      <w:r>
+        <w:drawing>
+          <wp:inline distT="0" distB="0" distL="0" distR="0" wp14:anchorId="3F6042E4" wp14:editId="2EBAA166">
+            <wp:extent cx="6043145" cy="699655"/>
+            <wp:effectExtent l="0" t="0" r="0" b="5715"/>
+            <wp:docPr id="1463243536" name="Picture 1"/>
+            <wp:cNvGraphicFramePr>
+              <a:graphicFrameLocks xmlns:a="http://schemas.openxmlformats.org/drawingml/2006/main" noChangeAspect="1"/>
+            </wp:cNvGraphicFramePr>
+            <a:graphic xmlns:a="http://schemas.openxmlformats.org/drawingml/2006/main">
+              <a:graphicData uri="http://schemas.openxmlformats.org/drawingml/2006/picture">
+                <pic:pic xmlns:pic="http://schemas.openxmlformats.org/drawingml/2006/picture">
+                  <pic:nvPicPr>
+                    <pic:cNvPr id="1463243536" name=""/>
+                    <pic:cNvPicPr/>
+                  </pic:nvPicPr>
+                  <pic:blipFill>
+                    <a:blip r:embed="rId15"/>
+                    <a:stretch>
+                      <a:fillRect/>
+                    </a:stretch>
+                  </pic:blipFill>
+                  <pic:spPr>
+                    <a:xfrm>
+                      <a:off x="0" y="0"/>
+                      <a:ext cx="6085404" cy="704548"/>
+                    </a:xfrm>
+                    <a:prstGeom prst="rect">
+                      <a:avLst/>
+                    </a:prstGeom>
+                  </pic:spPr>
+                </pic:pic>
+              </a:graphicData>
+            </a:graphic>
+          </wp:inline>
+        </w:drawing>
+      </w:r>
+    </w:p>
+    <w:p>
+      <w:r>
+        <w:t xml:space="preserve">Straight away I could see there were some suspicious looking </w:t>
+      </w:r>
+      <w:r>
+        <w:t>TLS</w:t>
+      </w:r>
+      <w:r>
+        <w:t xml:space="preserve"> requests</w:t>
+      </w:r>
+      <w:r>
+        <w:t xml:space="preserve"> </w:t>
+      </w:r>
+      <w:r>
+        <w:t xml:space="preserve">so I filtered these out to </w:t>
+      </w:r>
+      <w:r>
+        <w:t xml:space="preserve">ClientHello packets </w:t>
+      </w:r>
+      <w:r>
+        <w:t>only</w:t>
+      </w:r>
+      <w:r>
+        <w:t xml:space="preserve"> </w:t>
+      </w:r>
+      <w:r>
+        <w:t>and revealed</w:t>
+      </w:r>
+      <w:r>
+        <w:t xml:space="preserve"> t</w:t>
+      </w:r>
+      <w:r>
+        <w:t xml:space="preserve">hree additional domains </w:t>
+      </w:r>
+      <w:r>
+        <w:t xml:space="preserve">that </w:t>
+      </w:r>
+      <w:r>
+        <w:t>were involved in downloading malicious files to the victim host</w:t>
+      </w:r>
+      <w:r>
+        <w:t xml:space="preserve">, </w:t>
+      </w:r>
+      <w:r>
+        <w:t xml:space="preserve">which were finejewels.com.au, thietbiagt.com and new.americold.com. </w:t>
       </w:r>
     </w:p>
     <w:p>

</xml_diff>

<commit_message>
Complete analysis and report
Completed the full analysis and added it into the report with screenshots. Did some editing of the report and made sure it was all good. Also recorded the part2 + 3 walkthrough videos and put them together.
</commit_message>
<xml_diff>
--- a/Coursework1/Report/CW1-Report.docx
+++ b/Coursework1/Report/CW1-Report.docx
@@ -52,33 +52,12 @@
     </w:p>
     <w:p>
       <w:r>
-        <w:t xml:space="preserve">This incident report presents a detailed analysis of a provided PCAP file to investigate a suspected intrusion on the network. The purpose of this analysis is to identify the infected system, determine how the infection occurred, describe what type of attack was involved, and highlight the key indications of compromise (IOCs). </w:t>
-      </w:r>
-    </w:p>
-    <w:p>
-      <w:r>
-        <w:t xml:space="preserve">This report is structured as follows: The methodology section outlines what tools and techniques </w:t>
-      </w:r>
-      <w:r>
-        <w:t xml:space="preserve">that </w:t>
-      </w:r>
-      <w:r>
-        <w:t>will be used throughout the analysis and explains how they were applied to investigate the intrusion. The results section presents the key findings that I have gathered from the PCAP analysis, supported by evidence and screenshots. Finally</w:t>
-      </w:r>
-      <w:r>
-        <w:t xml:space="preserve">, the </w:t>
-      </w:r>
-      <w:r>
-        <w:t xml:space="preserve">conclusion </w:t>
-      </w:r>
-      <w:r>
-        <w:t xml:space="preserve">summarises the overall findings and discusses prevention strategies to mitigate similar incidents in the future, and it reflects on any issues or challenges that were encountered during the </w:t>
-      </w:r>
-      <w:r>
-        <w:t>investigation</w:t>
-      </w:r>
-      <w:r>
-        <w:t xml:space="preserve">. </w:t>
+        <w:t xml:space="preserve">This incident report presents a detailed analysis of a provided PCAP file to investigate a suspected network intrusion. The aim is to identify the infected system, determine how the infection occurred, describe what type of attack was involved, and highlight the key indications of compromise (IOCs). </w:t>
+      </w:r>
+    </w:p>
+    <w:p>
+      <w:r>
+        <w:t xml:space="preserve">This report is structured as follows: The methodology section outlines the tools and techniques used and how they were applied to investigate the intrusion. The results section presents the key findings from the PCAP analysis, supported by evidence and screenshots. Finally, the conclusion summarises the findings, discusses prevention strategies to mitigate similar incidents in the future, and reflects on any challenges encountered during the investigation. </w:t>
       </w:r>
     </w:p>
     <w:p>
@@ -90,8 +69,9 @@
       </w:r>
     </w:p>
     <w:p>
-      <w:r>
-        <w:t xml:space="preserve">For this intrusion analysis I am going to be using Wireshark to analyse the </w:t>
+      <w:bookmarkStart w:id="0" w:name="_Hlk211693555"/>
+      <w:r>
+        <w:t xml:space="preserve">Wireshark was used to analyse the </w:t>
       </w:r>
       <w:proofErr w:type="spellStart"/>
       <w:r>
@@ -99,21 +79,10 @@
       </w:r>
       <w:proofErr w:type="spellEnd"/>
       <w:r>
-        <w:t xml:space="preserve"> file</w:t>
-      </w:r>
-      <w:r>
-        <w:t xml:space="preserve"> as it is the </w:t>
-      </w:r>
-      <w:r>
-        <w:t xml:space="preserve">most effective </w:t>
-      </w:r>
-      <w:r>
-        <w:t xml:space="preserve">open source tool for </w:t>
-      </w:r>
-      <w:r>
-        <w:t>packet-level network traffic analysis.</w:t>
-      </w:r>
-    </w:p>
+        <w:t xml:space="preserve"> file, as it is one of the most effective open source tool for packet-level network traffic analysis.</w:t>
+      </w:r>
+    </w:p>
+    <w:bookmarkEnd w:id="0"/>
     <w:p>
       <w:r>
         <w:rPr>
@@ -245,92 +214,18 @@
       </w:r>
     </w:p>
     <w:p>
+      <w:bookmarkStart w:id="1" w:name="_Hlk211693548"/>
+      <w:r>
+        <w:t xml:space="preserve">The process began by inspecting HTTP traffic using the “http” display filter, to detect the initial infection. I used “follow &gt; http stream” , to inspect communications between the victim and malicious domains, trace the infection process and examine server information, headers, and </w:t>
+      </w:r>
       <w:r>
         <w:lastRenderedPageBreak/>
-        <w:t>The analysis began</w:t>
-      </w:r>
-      <w:r>
-        <w:t xml:space="preserve"> by inspecting</w:t>
-      </w:r>
-      <w:r>
-        <w:t xml:space="preserve"> HTTP traffic using the “</w:t>
-      </w:r>
-      <w:r>
-        <w:t>http</w:t>
-      </w:r>
-      <w:r>
-        <w:t>” display filter</w:t>
-      </w:r>
-      <w:r>
-        <w:t>,</w:t>
-      </w:r>
+        <w:t>communication patters. It also enabled me to inspect transferred file types without exporting them, reducing the risk of executing malicious content.</w:t>
+      </w:r>
+      <w:bookmarkEnd w:id="1"/>
       <w:r>
         <w:t xml:space="preserve"> </w:t>
       </w:r>
-      <w:r>
-        <w:t>to detect the initial infection</w:t>
-      </w:r>
-      <w:r>
-        <w:t xml:space="preserve">. I </w:t>
-      </w:r>
-      <w:r>
-        <w:t>us</w:t>
-      </w:r>
-      <w:r>
-        <w:t>ed</w:t>
-      </w:r>
-      <w:r>
-        <w:t xml:space="preserve"> the</w:t>
-      </w:r>
-      <w:r>
-        <w:t xml:space="preserve"> “follow </w:t>
-      </w:r>
-      <w:r>
-        <w:t xml:space="preserve">&gt; </w:t>
-      </w:r>
-      <w:r>
-        <w:t>http stream” feature, to</w:t>
-      </w:r>
-      <w:r>
-        <w:t xml:space="preserve"> </w:t>
-      </w:r>
-      <w:r>
-        <w:t>inspect</w:t>
-      </w:r>
-      <w:r>
-        <w:t xml:space="preserve"> communications between the </w:t>
-      </w:r>
-      <w:r>
-        <w:t>victim and malicious domains</w:t>
-      </w:r>
-      <w:r>
-        <w:t xml:space="preserve"> and</w:t>
-      </w:r>
-      <w:r>
-        <w:t xml:space="preserve"> trace the infection process </w:t>
-      </w:r>
-      <w:r>
-        <w:t>to</w:t>
-      </w:r>
-      <w:r>
-        <w:t xml:space="preserve"> inspect connections further by examining server information, headers, and communication patters</w:t>
-      </w:r>
-      <w:r>
-        <w:t>. It also enabled me to inspect transferred</w:t>
-      </w:r>
-      <w:r>
-        <w:t xml:space="preserve"> file types without exporting them, reducing the risk of executing malicious content on my local machine.</w:t>
-      </w:r>
-      <w:r>
-        <w:t xml:space="preserve"> </w:t>
-      </w:r>
-    </w:p>
-    <w:p>
-      <w:pPr>
-        <w:rPr>
-          <w:noProof/>
-        </w:rPr>
-      </w:pPr>
     </w:p>
     <w:p>
       <w:r>
@@ -385,41 +280,6 @@
     </w:p>
     <w:p>
       <w:r>
-        <w:t>I used t</w:t>
-      </w:r>
-      <w:r>
-        <w:t>he packet</w:t>
-      </w:r>
-      <w:r>
-        <w:t xml:space="preserve"> details</w:t>
-      </w:r>
-      <w:r>
-        <w:t xml:space="preserve"> pane </w:t>
-      </w:r>
-      <w:r>
-        <w:t>to gain</w:t>
-      </w:r>
-      <w:r>
-        <w:t xml:space="preserve"> </w:t>
-      </w:r>
-      <w:r>
-        <w:t>insight into the packet</w:t>
-      </w:r>
-      <w:r>
-        <w:t xml:space="preserve"> information and </w:t>
-      </w:r>
-      <w:r>
-        <w:t xml:space="preserve">find out </w:t>
-      </w:r>
-      <w:r>
-        <w:t xml:space="preserve">details like </w:t>
-      </w:r>
-      <w:r>
-        <w:t xml:space="preserve">domain names, server headers, and SSL certificates. </w:t>
-      </w:r>
-    </w:p>
-    <w:p>
-      <w:r>
         <w:rPr>
           <w:noProof/>
         </w:rPr>
@@ -462,6 +322,9 @@
     </w:p>
     <w:p>
       <w:r>
+        <w:rPr>
+          <w:noProof/>
+        </w:rPr>
         <w:drawing>
           <wp:inline distT="0" distB="0" distL="0" distR="0" wp14:anchorId="5F888CEC" wp14:editId="5165F79E">
             <wp:extent cx="5731510" cy="464185"/>
@@ -542,8 +405,9 @@
       </w:r>
     </w:p>
     <w:p>
-      <w:r>
-        <w:t xml:space="preserve">I used filters like </w:t>
+      <w:bookmarkStart w:id="2" w:name="_Hlk211693533"/>
+      <w:r>
+        <w:t xml:space="preserve">The packet details pane was used throughout to extract domain names, server headers, and SSL certificates. To investigate post-infection activity, I used filters like </w:t>
       </w:r>
       <w:proofErr w:type="spellStart"/>
       <w:r>
@@ -559,7 +423,7 @@
       </w:r>
       <w:proofErr w:type="spellEnd"/>
       <w:r>
-        <w:t xml:space="preserve"> to inspect the traffic further and find post-infection details. The </w:t>
+        <w:t xml:space="preserve"> to isolate specific time windows. The </w:t>
       </w:r>
       <w:proofErr w:type="spellStart"/>
       <w:r>
@@ -567,15 +431,10 @@
       </w:r>
       <w:proofErr w:type="spellEnd"/>
       <w:r>
-        <w:t xml:space="preserve"> filter identified the domains associated with c2 servers. I used the “statistics &gt; conversations” to analyse packet counts and beaconing patterns to further understand the c</w:t>
-      </w:r>
-      <w:r>
-        <w:t>2</w:t>
-      </w:r>
-      <w:r>
-        <w:t>.</w:t>
-      </w:r>
-    </w:p>
+        <w:t xml:space="preserve"> filter identified the domains associated with c2 servers. I used the “statistics &gt; conversations” to analyse packet counts and beaconing patterns to further understand the c2.</w:t>
+      </w:r>
+    </w:p>
+    <w:bookmarkEnd w:id="2"/>
     <w:p>
       <w:pPr>
         <w:pStyle w:val="Heading1"/>
@@ -631,11 +490,254 @@
         <w:rPr>
           <w:noProof/>
         </w:rPr>
-        <w:lastRenderedPageBreak/>
+        <mc:AlternateContent>
+          <mc:Choice Requires="wpi">
+            <w:drawing>
+              <wp:anchor distT="0" distB="0" distL="114300" distR="114300" simplePos="0" relativeHeight="251695104" behindDoc="0" locked="0" layoutInCell="1" allowOverlap="1" wp14:anchorId="015B0D0C" wp14:editId="21AC4723">
+                <wp:simplePos x="0" y="0"/>
+                <wp:positionH relativeFrom="column">
+                  <wp:posOffset>-7632</wp:posOffset>
+                </wp:positionH>
+                <wp:positionV relativeFrom="paragraph">
+                  <wp:posOffset>153994</wp:posOffset>
+                </wp:positionV>
+                <wp:extent cx="848520" cy="30600"/>
+                <wp:effectExtent l="38100" t="38100" r="46990" b="45720"/>
+                <wp:wrapNone/>
+                <wp:docPr id="489901777" name="Ink 44"/>
+                <wp:cNvGraphicFramePr/>
+                <a:graphic xmlns:a="http://schemas.openxmlformats.org/drawingml/2006/main">
+                  <a:graphicData uri="http://schemas.microsoft.com/office/word/2010/wordprocessingInk">
+                    <w14:contentPart bwMode="auto" r:id="rId13">
+                      <w14:nvContentPartPr>
+                        <w14:cNvContentPartPr/>
+                      </w14:nvContentPartPr>
+                      <w14:xfrm>
+                        <a:off x="0" y="0"/>
+                        <a:ext cx="848520" cy="30600"/>
+                      </w14:xfrm>
+                    </w14:contentPart>
+                  </a:graphicData>
+                </a:graphic>
+              </wp:anchor>
+            </w:drawing>
+          </mc:Choice>
+          <mc:Fallback>
+            <w:pict>
+              <v:shapetype w14:anchorId="25B58049" id="_x0000_t75" coordsize="21600,21600" o:spt="75" o:preferrelative="t" path="m@4@5l@4@11@9@11@9@5xe" filled="f" stroked="f">
+                <v:stroke joinstyle="miter"/>
+                <v:formulas>
+                  <v:f eqn="if lineDrawn pixelLineWidth 0"/>
+                  <v:f eqn="sum @0 1 0"/>
+                  <v:f eqn="sum 0 0 @1"/>
+                  <v:f eqn="prod @2 1 2"/>
+                  <v:f eqn="prod @3 21600 pixelWidth"/>
+                  <v:f eqn="prod @3 21600 pixelHeight"/>
+                  <v:f eqn="sum @0 0 1"/>
+                  <v:f eqn="prod @6 1 2"/>
+                  <v:f eqn="prod @7 21600 pixelWidth"/>
+                  <v:f eqn="sum @8 21600 0"/>
+                  <v:f eqn="prod @7 21600 pixelHeight"/>
+                  <v:f eqn="sum @10 21600 0"/>
+                </v:formulas>
+                <v:path o:extrusionok="f" gradientshapeok="t" o:connecttype="rect"/>
+                <o:lock v:ext="edit" aspectratio="t"/>
+              </v:shapetype>
+              <v:shape id="Ink 44" o:spid="_x0000_s1026" type="#_x0000_t75" style="position:absolute;margin-left:-1.1pt;margin-top:11.65pt;width:67.8pt;height:3.35pt;z-index:251695104;visibility:visible;mso-wrap-style:square;mso-wrap-distance-left:9pt;mso-wrap-distance-top:0;mso-wrap-distance-right:9pt;mso-wrap-distance-bottom:0;mso-position-horizontal:absolute;mso-position-horizontal-relative:text;mso-position-vertical:absolute;mso-position-vertical-relative:text" o:gfxdata="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">
+                <v:imagedata r:id="rId14" o:title=""/>
+              </v:shape>
+            </w:pict>
+          </mc:Fallback>
+        </mc:AlternateContent>
+      </w:r>
+      <w:r>
+        <w:rPr>
+          <w:noProof/>
+        </w:rPr>
+        <mc:AlternateContent>
+          <mc:Choice Requires="wpi">
+            <w:drawing>
+              <wp:anchor distT="0" distB="0" distL="114300" distR="114300" simplePos="0" relativeHeight="251694080" behindDoc="0" locked="0" layoutInCell="1" allowOverlap="1" wp14:anchorId="69858A74" wp14:editId="6F5C333C">
+                <wp:simplePos x="0" y="0"/>
+                <wp:positionH relativeFrom="column">
+                  <wp:posOffset>929088</wp:posOffset>
+                </wp:positionH>
+                <wp:positionV relativeFrom="paragraph">
+                  <wp:posOffset>72274</wp:posOffset>
+                </wp:positionV>
+                <wp:extent cx="569880" cy="61200"/>
+                <wp:effectExtent l="38100" t="38100" r="40005" b="34290"/>
+                <wp:wrapNone/>
+                <wp:docPr id="631072317" name="Ink 43"/>
+                <wp:cNvGraphicFramePr/>
+                <a:graphic xmlns:a="http://schemas.openxmlformats.org/drawingml/2006/main">
+                  <a:graphicData uri="http://schemas.microsoft.com/office/word/2010/wordprocessingInk">
+                    <w14:contentPart bwMode="auto" r:id="rId15">
+                      <w14:nvContentPartPr>
+                        <w14:cNvContentPartPr/>
+                      </w14:nvContentPartPr>
+                      <w14:xfrm>
+                        <a:off x="0" y="0"/>
+                        <a:ext cx="569880" cy="61200"/>
+                      </w14:xfrm>
+                    </w14:contentPart>
+                  </a:graphicData>
+                </a:graphic>
+              </wp:anchor>
+            </w:drawing>
+          </mc:Choice>
+          <mc:Fallback>
+            <w:pict>
+              <v:shape w14:anchorId="02C9DAFA" id="Ink 43" o:spid="_x0000_s1026" type="#_x0000_t75" style="position:absolute;margin-left:72.65pt;margin-top:5.2pt;width:45.85pt;height:5.8pt;z-index:251694080;visibility:visible;mso-wrap-style:square;mso-wrap-distance-left:9pt;mso-wrap-distance-top:0;mso-wrap-distance-right:9pt;mso-wrap-distance-bottom:0;mso-position-horizontal:absolute;mso-position-horizontal-relative:text;mso-position-vertical:absolute;mso-position-vertical-relative:text" o:gfxdata="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">
+                <v:imagedata r:id="rId16" o:title=""/>
+              </v:shape>
+            </w:pict>
+          </mc:Fallback>
+        </mc:AlternateContent>
+      </w:r>
+      <w:r>
+        <w:rPr>
+          <w:noProof/>
+        </w:rPr>
+        <mc:AlternateContent>
+          <mc:Choice Requires="wpi">
+            <w:drawing>
+              <wp:anchor distT="0" distB="0" distL="114300" distR="114300" simplePos="0" relativeHeight="251693056" behindDoc="0" locked="0" layoutInCell="1" allowOverlap="1" wp14:anchorId="39070F88" wp14:editId="0EF65D49">
+                <wp:simplePos x="0" y="0"/>
+                <wp:positionH relativeFrom="column">
+                  <wp:posOffset>15048</wp:posOffset>
+                </wp:positionH>
+                <wp:positionV relativeFrom="paragraph">
+                  <wp:posOffset>1184674</wp:posOffset>
+                </wp:positionV>
+                <wp:extent cx="870480" cy="24480"/>
+                <wp:effectExtent l="38100" t="38100" r="44450" b="52070"/>
+                <wp:wrapNone/>
+                <wp:docPr id="1736878710" name="Ink 42"/>
+                <wp:cNvGraphicFramePr/>
+                <a:graphic xmlns:a="http://schemas.openxmlformats.org/drawingml/2006/main">
+                  <a:graphicData uri="http://schemas.microsoft.com/office/word/2010/wordprocessingInk">
+                    <w14:contentPart bwMode="auto" r:id="rId17">
+                      <w14:nvContentPartPr>
+                        <w14:cNvContentPartPr/>
+                      </w14:nvContentPartPr>
+                      <w14:xfrm>
+                        <a:off x="0" y="0"/>
+                        <a:ext cx="870480" cy="24480"/>
+                      </w14:xfrm>
+                    </w14:contentPart>
+                  </a:graphicData>
+                </a:graphic>
+              </wp:anchor>
+            </w:drawing>
+          </mc:Choice>
+          <mc:Fallback>
+            <w:pict>
+              <v:shape w14:anchorId="0266F5EB" id="Ink 42" o:spid="_x0000_s1026" type="#_x0000_t75" style="position:absolute;margin-left:.7pt;margin-top:92.8pt;width:69.55pt;height:2.95pt;z-index:251693056;visibility:visible;mso-wrap-style:square;mso-wrap-distance-left:9pt;mso-wrap-distance-top:0;mso-wrap-distance-right:9pt;mso-wrap-distance-bottom:0;mso-position-horizontal:absolute;mso-position-horizontal-relative:text;mso-position-vertical:absolute;mso-position-vertical-relative:text" o:gfxdata="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">
+                <v:imagedata r:id="rId18" o:title=""/>
+              </v:shape>
+            </w:pict>
+          </mc:Fallback>
+        </mc:AlternateContent>
+      </w:r>
+      <w:r>
+        <w:rPr>
+          <w:noProof/>
+        </w:rPr>
+        <mc:AlternateContent>
+          <mc:Choice Requires="wpi">
+            <w:drawing>
+              <wp:anchor distT="0" distB="0" distL="114300" distR="114300" simplePos="0" relativeHeight="251692032" behindDoc="0" locked="0" layoutInCell="1" allowOverlap="1" wp14:anchorId="67D9F241" wp14:editId="4A684754">
+                <wp:simplePos x="0" y="0"/>
+                <wp:positionH relativeFrom="column">
+                  <wp:posOffset>36288</wp:posOffset>
+                </wp:positionH>
+                <wp:positionV relativeFrom="paragraph">
+                  <wp:posOffset>2062354</wp:posOffset>
+                </wp:positionV>
+                <wp:extent cx="621360" cy="7920"/>
+                <wp:effectExtent l="38100" t="38100" r="45720" b="49530"/>
+                <wp:wrapNone/>
+                <wp:docPr id="1207489702" name="Ink 40"/>
+                <wp:cNvGraphicFramePr/>
+                <a:graphic xmlns:a="http://schemas.openxmlformats.org/drawingml/2006/main">
+                  <a:graphicData uri="http://schemas.microsoft.com/office/word/2010/wordprocessingInk">
+                    <w14:contentPart bwMode="auto" r:id="rId19">
+                      <w14:nvContentPartPr>
+                        <w14:cNvContentPartPr/>
+                      </w14:nvContentPartPr>
+                      <w14:xfrm>
+                        <a:off x="0" y="0"/>
+                        <a:ext cx="621360" cy="7920"/>
+                      </w14:xfrm>
+                    </w14:contentPart>
+                  </a:graphicData>
+                </a:graphic>
+              </wp:anchor>
+            </w:drawing>
+          </mc:Choice>
+          <mc:Fallback>
+            <w:pict>
+              <v:shape w14:anchorId="0B184842" id="Ink 40" o:spid="_x0000_s1026" type="#_x0000_t75" style="position:absolute;margin-left:2.35pt;margin-top:161.9pt;width:49.95pt;height:1.6pt;z-index:251692032;visibility:visible;mso-wrap-style:square;mso-wrap-distance-left:9pt;mso-wrap-distance-top:0;mso-wrap-distance-right:9pt;mso-wrap-distance-bottom:0;mso-position-horizontal:absolute;mso-position-horizontal-relative:text;mso-position-vertical:absolute;mso-position-vertical-relative:text" o:gfxdata="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">
+                <v:imagedata r:id="rId20" o:title=""/>
+              </v:shape>
+            </w:pict>
+          </mc:Fallback>
+        </mc:AlternateContent>
+      </w:r>
+      <w:r>
+        <w:rPr>
+          <w:noProof/>
+        </w:rPr>
+        <mc:AlternateContent>
+          <mc:Choice Requires="wpi">
+            <w:drawing>
+              <wp:anchor distT="0" distB="0" distL="114300" distR="114300" simplePos="0" relativeHeight="251691008" behindDoc="0" locked="0" layoutInCell="1" allowOverlap="1" wp14:anchorId="599E27F5" wp14:editId="71BA2883">
+                <wp:simplePos x="0" y="0"/>
+                <wp:positionH relativeFrom="column">
+                  <wp:posOffset>1059408</wp:posOffset>
+                </wp:positionH>
+                <wp:positionV relativeFrom="paragraph">
+                  <wp:posOffset>2399314</wp:posOffset>
+                </wp:positionV>
+                <wp:extent cx="893160" cy="227520"/>
+                <wp:effectExtent l="38100" t="38100" r="21590" b="39370"/>
+                <wp:wrapNone/>
+                <wp:docPr id="873871967" name="Ink 39"/>
+                <wp:cNvGraphicFramePr/>
+                <a:graphic xmlns:a="http://schemas.openxmlformats.org/drawingml/2006/main">
+                  <a:graphicData uri="http://schemas.microsoft.com/office/word/2010/wordprocessingInk">
+                    <w14:contentPart bwMode="auto" r:id="rId21">
+                      <w14:nvContentPartPr>
+                        <w14:cNvContentPartPr/>
+                      </w14:nvContentPartPr>
+                      <w14:xfrm>
+                        <a:off x="0" y="0"/>
+                        <a:ext cx="893160" cy="227520"/>
+                      </w14:xfrm>
+                    </w14:contentPart>
+                  </a:graphicData>
+                </a:graphic>
+              </wp:anchor>
+            </w:drawing>
+          </mc:Choice>
+          <mc:Fallback>
+            <w:pict>
+              <v:shape w14:anchorId="6C3ABAAB" id="Ink 39" o:spid="_x0000_s1026" type="#_x0000_t75" style="position:absolute;margin-left:82.9pt;margin-top:188.4pt;width:71.35pt;height:18.9pt;z-index:251691008;visibility:visible;mso-wrap-style:square;mso-wrap-distance-left:9pt;mso-wrap-distance-top:0;mso-wrap-distance-right:9pt;mso-wrap-distance-bottom:0;mso-position-horizontal:absolute;mso-position-horizontal-relative:text;mso-position-vertical:absolute;mso-position-vertical-relative:text" o:gfxdata="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">
+                <v:imagedata r:id="rId22" o:title=""/>
+              </v:shape>
+            </w:pict>
+          </mc:Fallback>
+        </mc:AlternateContent>
+      </w:r>
+      <w:r>
+        <w:rPr>
+          <w:noProof/>
+        </w:rPr>
         <w:drawing>
-          <wp:inline distT="0" distB="0" distL="0" distR="0" wp14:anchorId="34E449A6" wp14:editId="53B13452">
-            <wp:extent cx="2639979" cy="1740877"/>
-            <wp:effectExtent l="0" t="0" r="8255" b="0"/>
+          <wp:inline distT="0" distB="0" distL="0" distR="0" wp14:anchorId="34E449A6" wp14:editId="118FDD9F">
+            <wp:extent cx="3871542" cy="2553004"/>
+            <wp:effectExtent l="0" t="0" r="0" b="0"/>
             <wp:docPr id="1880634202" name="Picture 1" descr="A screenshot of a computer program&#10;&#10;AI-generated content may be incorrect."/>
             <wp:cNvGraphicFramePr>
               <a:graphicFrameLocks xmlns:a="http://schemas.openxmlformats.org/drawingml/2006/main" noChangeAspect="1"/>
@@ -648,7 +750,7 @@
                     <pic:cNvPicPr/>
                   </pic:nvPicPr>
                   <pic:blipFill>
-                    <a:blip r:embed="rId13"/>
+                    <a:blip r:embed="rId23"/>
                     <a:stretch>
                       <a:fillRect/>
                     </a:stretch>
@@ -656,7 +758,7 @@
                   <pic:spPr>
                     <a:xfrm>
                       <a:off x="0" y="0"/>
-                      <a:ext cx="2701687" cy="1781569"/>
+                      <a:ext cx="3981180" cy="2625303"/>
                     </a:xfrm>
                     <a:prstGeom prst="rect">
                       <a:avLst/>
@@ -671,130 +773,20 @@
     </w:p>
     <w:p>
       <w:r>
-        <w:t>I started the analysis by</w:t>
-      </w:r>
-      <w:r>
-        <w:t xml:space="preserve"> </w:t>
-      </w:r>
-      <w:r>
-        <w:t>filter</w:t>
-      </w:r>
-      <w:r>
-        <w:t>ing</w:t>
-      </w:r>
-      <w:r>
-        <w:t xml:space="preserve"> the data to find the </w:t>
-      </w:r>
-      <w:r>
-        <w:t xml:space="preserve">initial http connection </w:t>
-      </w:r>
-      <w:r>
-        <w:t xml:space="preserve">which </w:t>
-      </w:r>
-      <w:r>
-        <w:t xml:space="preserve">occurred on </w:t>
+        <w:lastRenderedPageBreak/>
+        <w:t xml:space="preserve">I started the analysis by identifying the initial HTTP connection which occurred on </w:t>
       </w:r>
       <w:r>
         <w:t>2021-09-24 16:44:38</w:t>
       </w:r>
       <w:r>
-        <w:t xml:space="preserve"> between </w:t>
-      </w:r>
-      <w:r>
-        <w:t>the victim host</w:t>
-      </w:r>
-      <w:r>
-        <w:t xml:space="preserve"> </w:t>
-      </w:r>
-      <w:r>
-        <w:t>(</w:t>
-      </w:r>
-      <w:r>
-        <w:t>10.9.23.102</w:t>
-      </w:r>
-      <w:r>
-        <w:t>)</w:t>
-      </w:r>
-      <w:r>
-        <w:t xml:space="preserve"> and</w:t>
-      </w:r>
-      <w:r>
-        <w:t xml:space="preserve"> malicious</w:t>
-      </w:r>
-      <w:r>
-        <w:t xml:space="preserve"> d</w:t>
-      </w:r>
-      <w:r>
-        <w:t>estination server</w:t>
-      </w:r>
-      <w:r>
-        <w:t xml:space="preserve"> </w:t>
-      </w:r>
-      <w:r>
-        <w:t>(</w:t>
-      </w:r>
-      <w:r>
-        <w:t>85.187.128.24</w:t>
-      </w:r>
-      <w:r>
-        <w:t>)</w:t>
-      </w:r>
-      <w:r>
-        <w:t xml:space="preserve">. Following the http stream, </w:t>
-      </w:r>
-      <w:r>
-        <w:t>it was discovered</w:t>
-      </w:r>
-      <w:r>
-        <w:t xml:space="preserve"> that the victim downloaded a compressed file </w:t>
-      </w:r>
-      <w:r>
-        <w:t xml:space="preserve">named </w:t>
-      </w:r>
-      <w:r>
-        <w:t>“</w:t>
-      </w:r>
-      <w:r>
-        <w:t>documents.zip</w:t>
-      </w:r>
-      <w:r>
-        <w:t>”</w:t>
-      </w:r>
-      <w:r>
-        <w:t xml:space="preserve"> from the domain </w:t>
-      </w:r>
-      <w:r>
-        <w:t>“</w:t>
-      </w:r>
-      <w:r>
-        <w:t>attirenepal.com</w:t>
-      </w:r>
-      <w:r>
-        <w:t>”</w:t>
-      </w:r>
-      <w:r>
-        <w:t xml:space="preserve">, which contained a </w:t>
-      </w:r>
-      <w:r>
-        <w:t xml:space="preserve">file called </w:t>
-      </w:r>
-      <w:r>
-        <w:t>“</w:t>
+        <w:t xml:space="preserve"> between the victim host (10.9.23.102) and malicious destination server (85.187.128.24). Following the stream revealed that the victim downloaded a compressed file named “documents.zip” from the domain “attirenepal.com”. Inside contained a malicious file called “</w:t>
       </w:r>
       <w:r>
         <w:t>chart-1530076591.xls</w:t>
       </w:r>
       <w:r>
-        <w:t>”</w:t>
-      </w:r>
-      <w:r>
-        <w:t xml:space="preserve">. </w:t>
-      </w:r>
-      <w:r>
-        <w:t xml:space="preserve">The destination server was identified as running </w:t>
-      </w:r>
-      <w:r>
-        <w:t>“</w:t>
+        <w:t>”, which appeared to be the initial stage of infection. The destination server was running “</w:t>
       </w:r>
       <w:proofErr w:type="spellStart"/>
       <w:r>
@@ -802,69 +794,7 @@
       </w:r>
       <w:proofErr w:type="spellEnd"/>
       <w:r>
-        <w:t>”</w:t>
-      </w:r>
-      <w:r>
-        <w:t xml:space="preserve"> web server software with version </w:t>
-      </w:r>
-      <w:r>
-        <w:t>“</w:t>
-      </w:r>
-      <w:r>
-        <w:t>PHP /7.2.34</w:t>
-      </w:r>
-      <w:r>
-        <w:t>”</w:t>
-      </w:r>
-      <w:r>
-        <w:t xml:space="preserve">. </w:t>
-      </w:r>
-    </w:p>
-    <w:p>
-      <w:r>
-        <w:t xml:space="preserve"> </w:t>
-      </w:r>
-      <w:r>
-        <w:t xml:space="preserve">I decided to go back and inspect to http timeline further, which shows a POST request at 16:46:16. I decided to look closer </w:t>
-      </w:r>
-      <w:r>
-        <w:t>at the traffic during</w:t>
-      </w:r>
-      <w:r>
-        <w:t xml:space="preserve"> the minute between the</w:t>
-      </w:r>
-      <w:r>
-        <w:t xml:space="preserve"> </w:t>
-      </w:r>
-      <w:r>
-        <w:t>initial</w:t>
-      </w:r>
-      <w:r>
-        <w:t xml:space="preserve"> </w:t>
-      </w:r>
-      <w:r>
-        <w:t>HTTP</w:t>
-      </w:r>
-      <w:r>
-        <w:t xml:space="preserve"> </w:t>
-      </w:r>
-      <w:r>
-        <w:t>OK</w:t>
-      </w:r>
-      <w:r>
-        <w:t xml:space="preserve"> </w:t>
-      </w:r>
-      <w:r>
-        <w:t xml:space="preserve">response </w:t>
-      </w:r>
-      <w:r>
-        <w:t xml:space="preserve">and </w:t>
-      </w:r>
-      <w:r>
-        <w:t xml:space="preserve">the </w:t>
-      </w:r>
-      <w:r>
-        <w:t>POST request.</w:t>
+        <w:t xml:space="preserve">” with “PHP /7.2.34”, indicating a potentially exploitable server being used to deliver the payload. </w:t>
       </w:r>
     </w:p>
     <w:p>
@@ -873,9 +803,9 @@
           <w:noProof/>
         </w:rPr>
         <w:drawing>
-          <wp:inline distT="0" distB="0" distL="0" distR="0" wp14:anchorId="1F08CA7B" wp14:editId="0ACD888F">
-            <wp:extent cx="5314349" cy="1969477"/>
-            <wp:effectExtent l="0" t="0" r="635" b="0"/>
+          <wp:inline distT="0" distB="0" distL="0" distR="0" wp14:anchorId="1F08CA7B" wp14:editId="27CAEAD4">
+            <wp:extent cx="6063695" cy="1558138"/>
+            <wp:effectExtent l="0" t="0" r="0" b="4445"/>
             <wp:docPr id="1300701456" name="Picture 1" descr="A screenshot of a computer&#10;&#10;AI-generated content may be incorrect."/>
             <wp:cNvGraphicFramePr>
               <a:graphicFrameLocks xmlns:a="http://schemas.openxmlformats.org/drawingml/2006/main" noChangeAspect="1"/>
@@ -887,20 +817,29 @@
                     <pic:cNvPr id="1300701456" name="Picture 1" descr="A screenshot of a computer&#10;&#10;AI-generated content may be incorrect."/>
                     <pic:cNvPicPr/>
                   </pic:nvPicPr>
-                  <pic:blipFill>
-                    <a:blip r:embed="rId14"/>
+                  <pic:blipFill rotWithShape="1">
+                    <a:blip r:embed="rId24"/>
+                    <a:srcRect r="28106" b="50151"/>
                     <a:stretch>
                       <a:fillRect/>
                     </a:stretch>
                   </pic:blipFill>
-                  <pic:spPr>
+                  <pic:spPr bwMode="auto">
                     <a:xfrm>
                       <a:off x="0" y="0"/>
-                      <a:ext cx="5340787" cy="1979275"/>
+                      <a:ext cx="6135958" cy="1576707"/>
                     </a:xfrm>
                     <a:prstGeom prst="rect">
                       <a:avLst/>
                     </a:prstGeom>
+                    <a:ln>
+                      <a:noFill/>
+                    </a:ln>
+                    <a:extLst>
+                      <a:ext uri="{53640926-AAD7-44D8-BBD7-CCE9431645EC}">
+                        <a14:shadowObscured xmlns:a14="http://schemas.microsoft.com/office/drawing/2010/main"/>
+                      </a:ext>
+                    </a:extLst>
                   </pic:spPr>
                 </pic:pic>
               </a:graphicData>
@@ -914,10 +853,55 @@
         <w:rPr>
           <w:noProof/>
         </w:rPr>
+        <mc:AlternateContent>
+          <mc:Choice Requires="wpi">
+            <w:drawing>
+              <wp:anchor distT="0" distB="0" distL="114300" distR="114300" simplePos="0" relativeHeight="251698176" behindDoc="0" locked="0" layoutInCell="1" allowOverlap="1" wp14:anchorId="56A377D9" wp14:editId="23AD7D0B">
+                <wp:simplePos x="0" y="0"/>
+                <wp:positionH relativeFrom="column">
+                  <wp:posOffset>-330835</wp:posOffset>
+                </wp:positionH>
+                <wp:positionV relativeFrom="paragraph">
+                  <wp:posOffset>-361950</wp:posOffset>
+                </wp:positionV>
+                <wp:extent cx="340925" cy="1838325"/>
+                <wp:effectExtent l="38100" t="38100" r="40640" b="47625"/>
+                <wp:wrapNone/>
+                <wp:docPr id="1900849399" name="Ink 47"/>
+                <wp:cNvGraphicFramePr/>
+                <a:graphic xmlns:a="http://schemas.openxmlformats.org/drawingml/2006/main">
+                  <a:graphicData uri="http://schemas.microsoft.com/office/word/2010/wordprocessingInk">
+                    <w14:contentPart bwMode="auto" r:id="rId25">
+                      <w14:nvContentPartPr>
+                        <w14:cNvContentPartPr/>
+                      </w14:nvContentPartPr>
+                      <w14:xfrm>
+                        <a:off x="0" y="0"/>
+                        <a:ext cx="340925" cy="1838325"/>
+                      </w14:xfrm>
+                    </w14:contentPart>
+                  </a:graphicData>
+                </a:graphic>
+              </wp:anchor>
+            </w:drawing>
+          </mc:Choice>
+          <mc:Fallback>
+            <w:pict>
+              <v:shape w14:anchorId="745D6828" id="Ink 47" o:spid="_x0000_s1026" type="#_x0000_t75" style="position:absolute;margin-left:-26.55pt;margin-top:-29pt;width:27.85pt;height:145.7pt;z-index:251698176;visibility:visible;mso-wrap-style:square;mso-wrap-distance-left:9pt;mso-wrap-distance-top:0;mso-wrap-distance-right:9pt;mso-wrap-distance-bottom:0;mso-position-horizontal:absolute;mso-position-horizontal-relative:text;mso-position-vertical:absolute;mso-position-vertical-relative:text" o:gfxdata="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">
+                <v:imagedata r:id="rId26" o:title=""/>
+              </v:shape>
+            </w:pict>
+          </mc:Fallback>
+        </mc:AlternateContent>
+      </w:r>
+      <w:r>
+        <w:rPr>
+          <w:noProof/>
+        </w:rPr>
         <w:drawing>
-          <wp:inline distT="0" distB="0" distL="0" distR="0" wp14:anchorId="3F6042E4" wp14:editId="2EBAA166">
-            <wp:extent cx="6043145" cy="699655"/>
-            <wp:effectExtent l="0" t="0" r="0" b="5715"/>
+          <wp:inline distT="0" distB="0" distL="0" distR="0" wp14:anchorId="3F6042E4" wp14:editId="45B920A6">
+            <wp:extent cx="6134584" cy="1250899"/>
+            <wp:effectExtent l="0" t="0" r="0" b="6985"/>
             <wp:docPr id="1463243536" name="Picture 1"/>
             <wp:cNvGraphicFramePr>
               <a:graphicFrameLocks xmlns:a="http://schemas.openxmlformats.org/drawingml/2006/main" noChangeAspect="1"/>
@@ -929,20 +913,29 @@
                     <pic:cNvPr id="1463243536" name=""/>
                     <pic:cNvPicPr/>
                   </pic:nvPicPr>
-                  <pic:blipFill>
-                    <a:blip r:embed="rId15"/>
+                  <pic:blipFill rotWithShape="1">
+                    <a:blip r:embed="rId27"/>
+                    <a:srcRect l="-1" r="43251"/>
                     <a:stretch>
                       <a:fillRect/>
                     </a:stretch>
                   </pic:blipFill>
-                  <pic:spPr>
+                  <pic:spPr bwMode="auto">
                     <a:xfrm>
                       <a:off x="0" y="0"/>
-                      <a:ext cx="6085404" cy="704548"/>
+                      <a:ext cx="6282027" cy="1280964"/>
                     </a:xfrm>
                     <a:prstGeom prst="rect">
                       <a:avLst/>
                     </a:prstGeom>
+                    <a:ln>
+                      <a:noFill/>
+                    </a:ln>
+                    <a:extLst>
+                      <a:ext uri="{53640926-AAD7-44D8-BBD7-CCE9431645EC}">
+                        <a14:shadowObscured xmlns:a14="http://schemas.microsoft.com/office/drawing/2010/main"/>
+                      </a:ext>
+                    </a:extLst>
                   </pic:spPr>
                 </pic:pic>
               </a:graphicData>
@@ -953,7 +946,61 @@
     </w:p>
     <w:p>
       <w:r>
-        <w:t>I identified several suspicious TLS requests and applied a filter to isolate only th</w:t>
+        <w:rPr>
+          <w:noProof/>
+        </w:rPr>
+        <mc:AlternateContent>
+          <mc:Choice Requires="wpi">
+            <w:drawing>
+              <wp:anchor distT="0" distB="0" distL="114300" distR="114300" simplePos="0" relativeHeight="251701248" behindDoc="0" locked="0" layoutInCell="1" allowOverlap="1" wp14:anchorId="05EC7545" wp14:editId="591AC54B">
+                <wp:simplePos x="0" y="0"/>
+                <wp:positionH relativeFrom="column">
+                  <wp:posOffset>5741670</wp:posOffset>
+                </wp:positionH>
+                <wp:positionV relativeFrom="paragraph">
+                  <wp:posOffset>-115570</wp:posOffset>
+                </wp:positionV>
+                <wp:extent cx="342160" cy="570230"/>
+                <wp:effectExtent l="38100" t="38100" r="0" b="39370"/>
+                <wp:wrapNone/>
+                <wp:docPr id="1282197993" name="Ink 50"/>
+                <wp:cNvGraphicFramePr/>
+                <a:graphic xmlns:a="http://schemas.openxmlformats.org/drawingml/2006/main">
+                  <a:graphicData uri="http://schemas.microsoft.com/office/word/2010/wordprocessingInk">
+                    <w14:contentPart bwMode="auto" r:id="rId28">
+                      <w14:nvContentPartPr>
+                        <w14:cNvContentPartPr/>
+                      </w14:nvContentPartPr>
+                      <w14:xfrm>
+                        <a:off x="0" y="0"/>
+                        <a:ext cx="342160" cy="570230"/>
+                      </w14:xfrm>
+                    </w14:contentPart>
+                  </a:graphicData>
+                </a:graphic>
+              </wp:anchor>
+            </w:drawing>
+          </mc:Choice>
+          <mc:Fallback>
+            <w:pict>
+              <v:shape w14:anchorId="0CFCAF4C" id="Ink 50" o:spid="_x0000_s1026" type="#_x0000_t75" style="position:absolute;margin-left:451.6pt;margin-top:-9.6pt;width:27.95pt;height:45.85pt;z-index:251701248;visibility:visible;mso-wrap-style:square;mso-wrap-distance-left:9pt;mso-wrap-distance-top:0;mso-wrap-distance-right:9pt;mso-wrap-distance-bottom:0;mso-position-horizontal:absolute;mso-position-horizontal-relative:text;mso-position-vertical:absolute;mso-position-vertical-relative:text" o:gfxdata="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">
+                <v:imagedata r:id="rId29" o:title=""/>
+              </v:shape>
+            </w:pict>
+          </mc:Fallback>
+        </mc:AlternateContent>
+      </w:r>
+      <w:r>
+        <w:t xml:space="preserve">Reviewing the HTTP timeline further showed a POST request at 16:46:16, indicating possible command-and-control (c2) activity. Between the initial HTTP ok response and this POST request, I </w:t>
+      </w:r>
+      <w:r>
+        <w:t xml:space="preserve">identified several suspicious TLS requests </w:t>
+      </w:r>
+      <w:r>
+        <w:t>coming from the victim host. By applying</w:t>
+      </w:r>
+      <w:r>
+        <w:t xml:space="preserve"> a filter to isolate only th</w:t>
       </w:r>
       <w:r>
         <w:t>e “</w:t>
@@ -970,28 +1017,16 @@
         <w:t xml:space="preserve"> packets</w:t>
       </w:r>
       <w:r>
-        <w:t xml:space="preserve">. This </w:t>
-      </w:r>
-      <w:r>
-        <w:t>revealed</w:t>
-      </w:r>
-      <w:r>
-        <w:t xml:space="preserve"> t</w:t>
-      </w:r>
-      <w:r>
-        <w:t xml:space="preserve">hree additional domains </w:t>
-      </w:r>
-      <w:r>
-        <w:t xml:space="preserve">that </w:t>
-      </w:r>
-      <w:r>
-        <w:t>were involved in downloading malicious files to the victim host</w:t>
-      </w:r>
-      <w:r>
-        <w:t xml:space="preserve">: </w:t>
-      </w:r>
-      <w:r>
-        <w:t xml:space="preserve">finejewels.com.au, thietbiagt.com and new.americold.com. </w:t>
+        <w:t>, I revealed three additional domains involved in downloading malicious files to the victim host: finejewels.com.au, thietbiagt.com and</w:t>
+      </w:r>
+      <w:r>
+        <w:t xml:space="preserve"> </w:t>
+      </w:r>
+      <w:r>
+        <w:t>new.americold.c</w:t>
+      </w:r>
+      <w:r>
+        <w:t xml:space="preserve">om. </w:t>
       </w:r>
     </w:p>
     <w:p>
@@ -999,11 +1034,10 @@
         <w:rPr>
           <w:noProof/>
         </w:rPr>
-        <w:lastRenderedPageBreak/>
         <w:drawing>
-          <wp:inline distT="0" distB="0" distL="0" distR="0" wp14:anchorId="51BB337E" wp14:editId="0993319F">
-            <wp:extent cx="5731510" cy="3272790"/>
-            <wp:effectExtent l="0" t="0" r="2540" b="3810"/>
+          <wp:inline distT="0" distB="0" distL="0" distR="0" wp14:anchorId="51BB337E" wp14:editId="7D1B0088">
+            <wp:extent cx="4272849" cy="3152852"/>
+            <wp:effectExtent l="0" t="0" r="0" b="0"/>
             <wp:docPr id="400124768" name="Picture 1"/>
             <wp:cNvGraphicFramePr>
               <a:graphicFrameLocks xmlns:a="http://schemas.openxmlformats.org/drawingml/2006/main" noChangeAspect="1"/>
@@ -1015,20 +1049,29 @@
                     <pic:cNvPr id="400124768" name=""/>
                     <pic:cNvPicPr/>
                   </pic:nvPicPr>
-                  <pic:blipFill>
+                  <pic:blipFill rotWithShape="1">
                     <a:blip r:embed="rId8"/>
+                    <a:srcRect r="22614"/>
                     <a:stretch>
                       <a:fillRect/>
                     </a:stretch>
                   </pic:blipFill>
-                  <pic:spPr>
+                  <pic:spPr bwMode="auto">
                     <a:xfrm>
                       <a:off x="0" y="0"/>
-                      <a:ext cx="5731510" cy="3272790"/>
+                      <a:ext cx="4400562" cy="3247089"/>
                     </a:xfrm>
                     <a:prstGeom prst="rect">
                       <a:avLst/>
                     </a:prstGeom>
+                    <a:ln>
+                      <a:noFill/>
+                    </a:ln>
+                    <a:extLst>
+                      <a:ext uri="{53640926-AAD7-44D8-BBD7-CCE9431645EC}">
+                        <a14:shadowObscured xmlns:a14="http://schemas.microsoft.com/office/drawing/2010/main"/>
+                      </a:ext>
+                    </a:extLst>
                   </pic:spPr>
                 </pic:pic>
               </a:graphicData>
@@ -1038,31 +1081,36 @@
       </w:r>
     </w:p>
     <w:p>
-      <w:r>
-        <w:t xml:space="preserve">I looked up </w:t>
-      </w:r>
-      <w:r>
-        <w:t xml:space="preserve">the </w:t>
-      </w:r>
-      <w:r>
-        <w:t xml:space="preserve">IP </w:t>
-      </w:r>
-      <w:r>
-        <w:t xml:space="preserve">of the first domain </w:t>
-      </w:r>
-      <w:r>
-        <w:t xml:space="preserve">to find </w:t>
-      </w:r>
-      <w:r>
-        <w:t xml:space="preserve">the </w:t>
-      </w:r>
-      <w:r>
-        <w:t>CA issuer. I found the issue request and inspected the packet to find that it was Go Daddy Root Certificate Authority.</w:t>
-      </w:r>
-    </w:p>
-    <w:p/>
-    <w:p>
-      <w:r>
+      <w:pPr>
+        <w:rPr>
+          <w:rFonts w:ascii="Calibri" w:hAnsi="Calibri" w:cs="Calibri"/>
+        </w:rPr>
+      </w:pPr>
+      <w:r>
+        <w:rPr>
+          <w:rFonts w:ascii="Calibri" w:hAnsi="Calibri" w:cs="Calibri"/>
+        </w:rPr>
+        <w:lastRenderedPageBreak/>
+        <w:t xml:space="preserve">I </w:t>
+      </w:r>
+      <w:r>
+        <w:rPr>
+          <w:rFonts w:ascii="Calibri" w:hAnsi="Calibri" w:cs="Calibri"/>
+        </w:rPr>
+        <w:t>looked up the IP</w:t>
+      </w:r>
+      <w:r>
+        <w:rPr>
+          <w:rFonts w:ascii="Calibri" w:hAnsi="Calibri" w:cs="Calibri"/>
+        </w:rPr>
+        <w:t xml:space="preserve"> on the first domain to identify the Certificate Authority (CA) that issued its SSL certificate. I determined that the certificate was issued by GoDaddy Root Certificate Authority. This information was valuable as it confirmed the use of a valid certificate to make the malicious traffic appear legitimate.</w:t>
+      </w:r>
+    </w:p>
+    <w:p>
+      <w:r>
+        <w:rPr>
+          <w:noProof/>
+        </w:rPr>
         <w:drawing>
           <wp:inline distT="0" distB="0" distL="0" distR="0" wp14:anchorId="7B43D9A6" wp14:editId="6D02ECDE">
             <wp:extent cx="5731510" cy="920115"/>
@@ -1079,7 +1127,7 @@
                     <pic:cNvPicPr/>
                   </pic:nvPicPr>
                   <pic:blipFill>
-                    <a:blip r:embed="rId16"/>
+                    <a:blip r:embed="rId30"/>
                     <a:stretch>
                       <a:fillRect/>
                     </a:stretch>
@@ -1101,6 +1149,276 @@
       </w:r>
     </w:p>
     <w:p>
+      <w:r>
+        <w:rPr>
+          <w:noProof/>
+        </w:rPr>
+        <mc:AlternateContent>
+          <mc:Choice Requires="wpi">
+            <w:drawing>
+              <wp:anchor distT="0" distB="0" distL="114300" distR="114300" simplePos="0" relativeHeight="251689984" behindDoc="0" locked="0" layoutInCell="1" allowOverlap="1" wp14:anchorId="4D7F0440" wp14:editId="19BFD591">
+                <wp:simplePos x="0" y="0"/>
+                <wp:positionH relativeFrom="column">
+                  <wp:posOffset>3093768</wp:posOffset>
+                </wp:positionH>
+                <wp:positionV relativeFrom="paragraph">
+                  <wp:posOffset>614384</wp:posOffset>
+                </wp:positionV>
+                <wp:extent cx="375840" cy="207720"/>
+                <wp:effectExtent l="38100" t="38100" r="24765" b="40005"/>
+                <wp:wrapNone/>
+                <wp:docPr id="1717713423" name="Ink 37"/>
+                <wp:cNvGraphicFramePr/>
+                <a:graphic xmlns:a="http://schemas.openxmlformats.org/drawingml/2006/main">
+                  <a:graphicData uri="http://schemas.microsoft.com/office/word/2010/wordprocessingInk">
+                    <w14:contentPart bwMode="auto" r:id="rId31">
+                      <w14:nvContentPartPr>
+                        <w14:cNvContentPartPr/>
+                      </w14:nvContentPartPr>
+                      <w14:xfrm>
+                        <a:off x="0" y="0"/>
+                        <a:ext cx="375840" cy="207720"/>
+                      </w14:xfrm>
+                    </w14:contentPart>
+                  </a:graphicData>
+                </a:graphic>
+              </wp:anchor>
+            </w:drawing>
+          </mc:Choice>
+          <mc:Fallback>
+            <w:pict>
+              <v:shape w14:anchorId="5B7F6C01" id="Ink 37" o:spid="_x0000_s1026" type="#_x0000_t75" style="position:absolute;margin-left:243.1pt;margin-top:47.9pt;width:30.6pt;height:17.3pt;z-index:251689984;visibility:visible;mso-wrap-style:square;mso-wrap-distance-left:9pt;mso-wrap-distance-top:0;mso-wrap-distance-right:9pt;mso-wrap-distance-bottom:0;mso-position-horizontal:absolute;mso-position-horizontal-relative:text;mso-position-vertical:absolute;mso-position-vertical-relative:text" o:gfxdata="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">
+                <v:imagedata r:id="rId32" o:title=""/>
+              </v:shape>
+            </w:pict>
+          </mc:Fallback>
+        </mc:AlternateContent>
+      </w:r>
+      <w:r>
+        <w:rPr>
+          <w:noProof/>
+        </w:rPr>
+        <mc:AlternateContent>
+          <mc:Choice Requires="wpi">
+            <w:drawing>
+              <wp:anchor distT="0" distB="0" distL="114300" distR="114300" simplePos="0" relativeHeight="251688960" behindDoc="0" locked="0" layoutInCell="1" allowOverlap="1" wp14:anchorId="53A59E03" wp14:editId="68345055">
+                <wp:simplePos x="0" y="0"/>
+                <wp:positionH relativeFrom="column">
+                  <wp:posOffset>373380</wp:posOffset>
+                </wp:positionH>
+                <wp:positionV relativeFrom="paragraph">
+                  <wp:posOffset>967105</wp:posOffset>
+                </wp:positionV>
+                <wp:extent cx="233405" cy="131445"/>
+                <wp:effectExtent l="38100" t="38100" r="52705" b="40005"/>
+                <wp:wrapNone/>
+                <wp:docPr id="1404455716" name="Ink 36"/>
+                <wp:cNvGraphicFramePr/>
+                <a:graphic xmlns:a="http://schemas.openxmlformats.org/drawingml/2006/main">
+                  <a:graphicData uri="http://schemas.microsoft.com/office/word/2010/wordprocessingInk">
+                    <w14:contentPart bwMode="auto" r:id="rId33">
+                      <w14:nvContentPartPr>
+                        <w14:cNvContentPartPr/>
+                      </w14:nvContentPartPr>
+                      <w14:xfrm>
+                        <a:off x="0" y="0"/>
+                        <a:ext cx="233405" cy="131445"/>
+                      </w14:xfrm>
+                    </w14:contentPart>
+                  </a:graphicData>
+                </a:graphic>
+              </wp:anchor>
+            </w:drawing>
+          </mc:Choice>
+          <mc:Fallback>
+            <w:pict>
+              <v:shape w14:anchorId="480A564B" id="Ink 36" o:spid="_x0000_s1026" type="#_x0000_t75" style="position:absolute;margin-left:28.9pt;margin-top:75.65pt;width:19.4pt;height:11.3pt;z-index:251688960;visibility:visible;mso-wrap-style:square;mso-wrap-distance-left:9pt;mso-wrap-distance-top:0;mso-wrap-distance-right:9pt;mso-wrap-distance-bottom:0;mso-position-horizontal:absolute;mso-position-horizontal-relative:text;mso-position-vertical:absolute;mso-position-vertical-relative:text" o:gfxdata="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">
+                <v:imagedata r:id="rId34" o:title=""/>
+              </v:shape>
+            </w:pict>
+          </mc:Fallback>
+        </mc:AlternateContent>
+      </w:r>
+      <w:r>
+        <w:rPr>
+          <w:noProof/>
+        </w:rPr>
+        <mc:AlternateContent>
+          <mc:Choice Requires="wpi">
+            <w:drawing>
+              <wp:anchor distT="0" distB="0" distL="114300" distR="114300" simplePos="0" relativeHeight="251685888" behindDoc="0" locked="0" layoutInCell="1" allowOverlap="1" wp14:anchorId="1571DF66" wp14:editId="020E2855">
+                <wp:simplePos x="0" y="0"/>
+                <wp:positionH relativeFrom="column">
+                  <wp:posOffset>379730</wp:posOffset>
+                </wp:positionH>
+                <wp:positionV relativeFrom="paragraph">
+                  <wp:posOffset>746760</wp:posOffset>
+                </wp:positionV>
+                <wp:extent cx="1522730" cy="325515"/>
+                <wp:effectExtent l="38100" t="38100" r="1270" b="36830"/>
+                <wp:wrapNone/>
+                <wp:docPr id="574034492" name="Ink 33"/>
+                <wp:cNvGraphicFramePr/>
+                <a:graphic xmlns:a="http://schemas.openxmlformats.org/drawingml/2006/main">
+                  <a:graphicData uri="http://schemas.microsoft.com/office/word/2010/wordprocessingInk">
+                    <w14:contentPart bwMode="auto" r:id="rId35">
+                      <w14:nvContentPartPr>
+                        <w14:cNvContentPartPr/>
+                      </w14:nvContentPartPr>
+                      <w14:xfrm>
+                        <a:off x="0" y="0"/>
+                        <a:ext cx="1522730" cy="325515"/>
+                      </w14:xfrm>
+                    </w14:contentPart>
+                  </a:graphicData>
+                </a:graphic>
+              </wp:anchor>
+            </w:drawing>
+          </mc:Choice>
+          <mc:Fallback>
+            <w:pict>
+              <v:shape w14:anchorId="63571686" id="Ink 33" o:spid="_x0000_s1026" type="#_x0000_t75" style="position:absolute;margin-left:29.4pt;margin-top:58.3pt;width:120.85pt;height:26.65pt;z-index:251685888;visibility:visible;mso-wrap-style:square;mso-wrap-distance-left:9pt;mso-wrap-distance-top:0;mso-wrap-distance-right:9pt;mso-wrap-distance-bottom:0;mso-position-horizontal:absolute;mso-position-horizontal-relative:text;mso-position-vertical:absolute;mso-position-vertical-relative:text" o:gfxdata="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">
+                <v:imagedata r:id="rId36" o:title=""/>
+              </v:shape>
+            </w:pict>
+          </mc:Fallback>
+        </mc:AlternateContent>
+      </w:r>
+      <w:r>
+        <w:rPr>
+          <w:noProof/>
+        </w:rPr>
+        <mc:AlternateContent>
+          <mc:Choice Requires="wpi">
+            <w:drawing>
+              <wp:anchor distT="0" distB="0" distL="114300" distR="114300" simplePos="0" relativeHeight="251666432" behindDoc="0" locked="0" layoutInCell="1" allowOverlap="1" wp14:anchorId="68BDB772" wp14:editId="47E1DFCB">
+                <wp:simplePos x="0" y="0"/>
+                <wp:positionH relativeFrom="column">
+                  <wp:posOffset>776448</wp:posOffset>
+                </wp:positionH>
+                <wp:positionV relativeFrom="paragraph">
+                  <wp:posOffset>504584</wp:posOffset>
+                </wp:positionV>
+                <wp:extent cx="299160" cy="207000"/>
+                <wp:effectExtent l="38100" t="38100" r="43815" b="41275"/>
+                <wp:wrapNone/>
+                <wp:docPr id="1922067658" name="Ink 14"/>
+                <wp:cNvGraphicFramePr/>
+                <a:graphic xmlns:a="http://schemas.openxmlformats.org/drawingml/2006/main">
+                  <a:graphicData uri="http://schemas.microsoft.com/office/word/2010/wordprocessingInk">
+                    <w14:contentPart bwMode="auto" r:id="rId37">
+                      <w14:nvContentPartPr>
+                        <w14:cNvContentPartPr/>
+                      </w14:nvContentPartPr>
+                      <w14:xfrm>
+                        <a:off x="0" y="0"/>
+                        <a:ext cx="299160" cy="207000"/>
+                      </w14:xfrm>
+                    </w14:contentPart>
+                  </a:graphicData>
+                </a:graphic>
+              </wp:anchor>
+            </w:drawing>
+          </mc:Choice>
+          <mc:Fallback>
+            <w:pict>
+              <v:shape w14:anchorId="4E24F149" id="Ink 14" o:spid="_x0000_s1026" type="#_x0000_t75" style="position:absolute;margin-left:60.65pt;margin-top:39.25pt;width:24.5pt;height:17.3pt;z-index:251666432;visibility:visible;mso-wrap-style:square;mso-wrap-distance-left:9pt;mso-wrap-distance-top:0;mso-wrap-distance-right:9pt;mso-wrap-distance-bottom:0;mso-position-horizontal:absolute;mso-position-horizontal-relative:text;mso-position-vertical:absolute;mso-position-vertical-relative:text" o:gfxdata="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">
+                <v:imagedata r:id="rId38" o:title=""/>
+              </v:shape>
+            </w:pict>
+          </mc:Fallback>
+        </mc:AlternateContent>
+      </w:r>
+      <w:r>
+        <w:rPr>
+          <w:noProof/>
+        </w:rPr>
+        <mc:AlternateContent>
+          <mc:Choice Requires="wpi">
+            <w:drawing>
+              <wp:anchor distT="0" distB="0" distL="114300" distR="114300" simplePos="0" relativeHeight="251665408" behindDoc="0" locked="0" layoutInCell="1" allowOverlap="1" wp14:anchorId="2519213B" wp14:editId="5201F5B6">
+                <wp:simplePos x="0" y="0"/>
+                <wp:positionH relativeFrom="column">
+                  <wp:posOffset>1055448</wp:posOffset>
+                </wp:positionH>
+                <wp:positionV relativeFrom="paragraph">
+                  <wp:posOffset>601784</wp:posOffset>
+                </wp:positionV>
+                <wp:extent cx="907200" cy="242280"/>
+                <wp:effectExtent l="38100" t="38100" r="45720" b="43815"/>
+                <wp:wrapNone/>
+                <wp:docPr id="1485624394" name="Ink 13"/>
+                <wp:cNvGraphicFramePr/>
+                <a:graphic xmlns:a="http://schemas.openxmlformats.org/drawingml/2006/main">
+                  <a:graphicData uri="http://schemas.microsoft.com/office/word/2010/wordprocessingInk">
+                    <w14:contentPart bwMode="auto" r:id="rId39">
+                      <w14:nvContentPartPr>
+                        <w14:cNvContentPartPr/>
+                      </w14:nvContentPartPr>
+                      <w14:xfrm>
+                        <a:off x="0" y="0"/>
+                        <a:ext cx="907200" cy="242280"/>
+                      </w14:xfrm>
+                    </w14:contentPart>
+                  </a:graphicData>
+                </a:graphic>
+              </wp:anchor>
+            </w:drawing>
+          </mc:Choice>
+          <mc:Fallback>
+            <w:pict>
+              <v:shape w14:anchorId="1C5BF777" id="Ink 13" o:spid="_x0000_s1026" type="#_x0000_t75" style="position:absolute;margin-left:82.6pt;margin-top:46.9pt;width:72.45pt;height:20.1pt;z-index:251665408;visibility:visible;mso-wrap-style:square;mso-wrap-distance-left:9pt;mso-wrap-distance-top:0;mso-wrap-distance-right:9pt;mso-wrap-distance-bottom:0;mso-position-horizontal:absolute;mso-position-horizontal-relative:text;mso-position-vertical:absolute;mso-position-vertical-relative:text" o:gfxdata="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">
+                <v:imagedata r:id="rId40" o:title=""/>
+              </v:shape>
+            </w:pict>
+          </mc:Fallback>
+        </mc:AlternateContent>
+      </w:r>
+      <w:r>
+        <w:rPr>
+          <w:noProof/>
+        </w:rPr>
+        <mc:AlternateContent>
+          <mc:Choice Requires="wpi">
+            <w:drawing>
+              <wp:anchor distT="0" distB="0" distL="114300" distR="114300" simplePos="0" relativeHeight="251664384" behindDoc="0" locked="0" layoutInCell="1" allowOverlap="1" wp14:anchorId="1A0C85EC" wp14:editId="08105B3E">
+                <wp:simplePos x="0" y="0"/>
+                <wp:positionH relativeFrom="column">
+                  <wp:posOffset>320675</wp:posOffset>
+                </wp:positionH>
+                <wp:positionV relativeFrom="paragraph">
+                  <wp:posOffset>300990</wp:posOffset>
+                </wp:positionV>
+                <wp:extent cx="519390" cy="170180"/>
+                <wp:effectExtent l="38100" t="38100" r="14605" b="39370"/>
+                <wp:wrapNone/>
+                <wp:docPr id="851417227" name="Ink 12"/>
+                <wp:cNvGraphicFramePr/>
+                <a:graphic xmlns:a="http://schemas.openxmlformats.org/drawingml/2006/main">
+                  <a:graphicData uri="http://schemas.microsoft.com/office/word/2010/wordprocessingInk">
+                    <w14:contentPart bwMode="auto" r:id="rId41">
+                      <w14:nvContentPartPr>
+                        <w14:cNvContentPartPr/>
+                      </w14:nvContentPartPr>
+                      <w14:xfrm>
+                        <a:off x="0" y="0"/>
+                        <a:ext cx="519390" cy="170180"/>
+                      </w14:xfrm>
+                    </w14:contentPart>
+                  </a:graphicData>
+                </a:graphic>
+              </wp:anchor>
+            </w:drawing>
+          </mc:Choice>
+          <mc:Fallback>
+            <w:pict>
+              <v:shape w14:anchorId="1717D015" id="Ink 12" o:spid="_x0000_s1026" type="#_x0000_t75" style="position:absolute;margin-left:24.75pt;margin-top:23.2pt;width:41.9pt;height:14.35pt;z-index:251664384;visibility:visible;mso-wrap-style:square;mso-wrap-distance-left:9pt;mso-wrap-distance-top:0;mso-wrap-distance-right:9pt;mso-wrap-distance-bottom:0;mso-position-horizontal:absolute;mso-position-horizontal-relative:text;mso-position-vertical:absolute;mso-position-vertical-relative:text" o:gfxdata="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">
+                <v:imagedata r:id="rId42" o:title=""/>
+              </v:shape>
+            </w:pict>
+          </mc:Fallback>
+        </mc:AlternateContent>
+      </w:r>
       <w:r>
         <w:rPr>
           <w:noProof/>
@@ -1144,6 +1462,9 @@
     </w:p>
     <w:p>
       <w:r>
+        <w:rPr>
+          <w:noProof/>
+        </w:rPr>
         <w:drawing>
           <wp:inline distT="0" distB="0" distL="0" distR="0" wp14:anchorId="75F467B3" wp14:editId="4A058890">
             <wp:extent cx="5731510" cy="1427480"/>
@@ -1160,7 +1481,7 @@
                     <pic:cNvPicPr/>
                   </pic:nvPicPr>
                   <pic:blipFill>
-                    <a:blip r:embed="rId17"/>
+                    <a:blip r:embed="rId43"/>
                     <a:stretch>
                       <a:fillRect/>
                     </a:stretch>
@@ -1183,7 +1504,9 @@
     </w:p>
     <w:p>
       <w:r>
-        <w:lastRenderedPageBreak/>
+        <w:rPr>
+          <w:noProof/>
+        </w:rPr>
         <w:drawing>
           <wp:inline distT="0" distB="0" distL="0" distR="0" wp14:anchorId="5AED813C" wp14:editId="3932F79D">
             <wp:extent cx="5731510" cy="2207260"/>
@@ -1200,7 +1523,7 @@
                     <pic:cNvPicPr/>
                   </pic:nvPicPr>
                   <pic:blipFill>
-                    <a:blip r:embed="rId18"/>
+                    <a:blip r:embed="rId44"/>
                     <a:stretch>
                       <a:fillRect/>
                     </a:stretch>
@@ -1222,81 +1545,83 @@
       </w:r>
     </w:p>
     <w:p>
-      <w:r>
-        <w:t>After revisiting the</w:t>
-      </w:r>
-      <w:r>
-        <w:t xml:space="preserve"> POST request</w:t>
-      </w:r>
-      <w:r>
-        <w:t xml:space="preserve">, I </w:t>
-      </w:r>
-      <w:r>
-        <w:t xml:space="preserve">noticed multiple </w:t>
-      </w:r>
-      <w:r>
-        <w:t xml:space="preserve">requests </w:t>
-      </w:r>
-      <w:r>
-        <w:t>being continuously sent</w:t>
-      </w:r>
-      <w:r>
-        <w:t xml:space="preserve"> every 30 seconds</w:t>
-      </w:r>
-      <w:r>
-        <w:t xml:space="preserve"> to a suspicious domain. </w:t>
-      </w:r>
-      <w:r>
-        <w:t xml:space="preserve">To investigate further and determine whether it might be a command-and-control (c2) server, I examined the conversations section in the statistics. </w:t>
-      </w:r>
-      <w:r>
-        <w:t>The</w:t>
-      </w:r>
-      <w:r>
-        <w:t>re I identified two</w:t>
-      </w:r>
-      <w:r>
-        <w:t xml:space="preserve"> other</w:t>
-      </w:r>
-      <w:r>
-        <w:t xml:space="preserve"> </w:t>
-      </w:r>
-      <w:proofErr w:type="spellStart"/>
-      <w:r>
-        <w:t>ips</w:t>
-      </w:r>
-      <w:proofErr w:type="spellEnd"/>
-      <w:r>
-        <w:t xml:space="preserve"> </w:t>
-      </w:r>
-      <w:r>
-        <w:t>(</w:t>
-      </w:r>
-      <w:r>
-        <w:t>185.106.96.158 and 185.125.204.174</w:t>
-      </w:r>
-      <w:r>
-        <w:t>) that had a similar behaviour</w:t>
-      </w:r>
-      <w:r>
-        <w:t>.</w:t>
-      </w:r>
-      <w:r>
-        <w:t xml:space="preserve"> </w:t>
-      </w:r>
-    </w:p>
-    <w:p>
-      <w:r>
-        <w:t>Using a display filter, I analysed these Ips and confirmed that they also had a high frequency of requests and a large volume of packets sent. Based on this consistent beaconing activity, I could tell these were C2 servers. The POST request had a much lower packet count suggesting that it was using for data exfiltration rather than beaconing.</w:t>
-      </w:r>
-    </w:p>
-    <w:p>
-      <w:r>
-        <w:t>Additionally I found the host header for the first IP which was ocsp.verisign.com\r\n.</w:t>
-      </w:r>
-    </w:p>
-    <w:p>
-      <w:r>
+      <w:pPr>
+        <w:rPr>
+          <w:rFonts w:ascii="Calibri" w:hAnsi="Calibri" w:cs="Calibri"/>
+        </w:rPr>
+      </w:pPr>
+      <w:r>
+        <w:rPr>
+          <w:rFonts w:ascii="Calibri" w:hAnsi="Calibri" w:cs="Calibri"/>
+        </w:rPr>
+        <w:t xml:space="preserve">Revisiting the earlier POST request, I noticed multiple similar requests were being continuously sent every 30 seconds to a suspicious domain. To investigate further and determine whether it might be beaconing, I opened the conversations section in the statistics. There I identified two additional </w:t>
+      </w:r>
+      <w:r>
+        <w:rPr>
+          <w:rFonts w:ascii="Calibri" w:hAnsi="Calibri" w:cs="Calibri"/>
+        </w:rPr>
+        <w:t>IP</w:t>
+      </w:r>
+      <w:r>
+        <w:rPr>
+          <w:rFonts w:ascii="Calibri" w:hAnsi="Calibri" w:cs="Calibri"/>
+        </w:rPr>
+        <w:t xml:space="preserve">s (185.106.96.158 and 185.125.204.174) that had a similar behaviour with a large packet count. Applying display filters to both these Ips confirmed that they were C2 servers, due to their high request frequency and large packet count. </w:t>
+      </w:r>
+    </w:p>
+    <w:p>
+      <w:pPr>
+        <w:rPr>
+          <w:rFonts w:ascii="Calibri" w:hAnsi="Calibri" w:cs="Calibri"/>
+        </w:rPr>
+      </w:pPr>
+      <w:r>
+        <w:rPr>
+          <w:rFonts w:ascii="Calibri" w:hAnsi="Calibri" w:cs="Calibri"/>
+        </w:rPr>
+        <w:lastRenderedPageBreak/>
+        <w:drawing>
+          <wp:inline distT="0" distB="0" distL="0" distR="0" wp14:anchorId="4D566F1D" wp14:editId="5EE7D9FF">
+            <wp:extent cx="2238994" cy="1748333"/>
+            <wp:effectExtent l="0" t="0" r="9525" b="4445"/>
+            <wp:docPr id="838283081" name="Picture 1" descr="A screenshot of a computer&#10;&#10;AI-generated content may be incorrect."/>
+            <wp:cNvGraphicFramePr>
+              <a:graphicFrameLocks xmlns:a="http://schemas.openxmlformats.org/drawingml/2006/main" noChangeAspect="1"/>
+            </wp:cNvGraphicFramePr>
+            <a:graphic xmlns:a="http://schemas.openxmlformats.org/drawingml/2006/main">
+              <a:graphicData uri="http://schemas.openxmlformats.org/drawingml/2006/picture">
+                <pic:pic xmlns:pic="http://schemas.openxmlformats.org/drawingml/2006/picture">
+                  <pic:nvPicPr>
+                    <pic:cNvPr id="838283081" name="Picture 1" descr="A screenshot of a computer&#10;&#10;AI-generated content may be incorrect."/>
+                    <pic:cNvPicPr/>
+                  </pic:nvPicPr>
+                  <pic:blipFill>
+                    <a:blip r:embed="rId45"/>
+                    <a:stretch>
+                      <a:fillRect/>
+                    </a:stretch>
+                  </pic:blipFill>
+                  <pic:spPr>
+                    <a:xfrm>
+                      <a:off x="0" y="0"/>
+                      <a:ext cx="2246816" cy="1754441"/>
+                    </a:xfrm>
+                    <a:prstGeom prst="rect">
+                      <a:avLst/>
+                    </a:prstGeom>
+                  </pic:spPr>
+                </pic:pic>
+              </a:graphicData>
+            </a:graphic>
+          </wp:inline>
+        </w:drawing>
+      </w:r>
+    </w:p>
+    <w:p>
+      <w:r>
+        <w:rPr>
+          <w:noProof/>
+        </w:rPr>
         <w:drawing>
           <wp:inline distT="0" distB="0" distL="0" distR="0" wp14:anchorId="6CA49453" wp14:editId="67565D4F">
             <wp:extent cx="5731510" cy="464185"/>
@@ -1336,6 +1661,9 @@
     </w:p>
     <w:p>
       <w:r>
+        <w:rPr>
+          <w:noProof/>
+        </w:rPr>
         <w:drawing>
           <wp:inline distT="0" distB="0" distL="0" distR="0" wp14:anchorId="023237B6" wp14:editId="23F5E2AA">
             <wp:extent cx="5731510" cy="448945"/>
@@ -1352,7 +1680,7 @@
                     <pic:cNvPicPr/>
                   </pic:nvPicPr>
                   <pic:blipFill>
-                    <a:blip r:embed="rId19"/>
+                    <a:blip r:embed="rId46"/>
                     <a:stretch>
                       <a:fillRect/>
                     </a:stretch>
@@ -1375,6 +1703,9 @@
     </w:p>
     <w:p>
       <w:r>
+        <w:rPr>
+          <w:noProof/>
+        </w:rPr>
         <w:drawing>
           <wp:inline distT="0" distB="0" distL="0" distR="0" wp14:anchorId="5FBDE507" wp14:editId="2CA8872D">
             <wp:extent cx="5731510" cy="497840"/>
@@ -1391,7 +1722,7 @@
                     <pic:cNvPicPr/>
                   </pic:nvPicPr>
                   <pic:blipFill>
-                    <a:blip r:embed="rId20"/>
+                    <a:blip r:embed="rId47"/>
                     <a:stretch>
                       <a:fillRect/>
                     </a:stretch>
@@ -1413,44 +1744,49 @@
       </w:r>
     </w:p>
     <w:p>
-      <w:r>
-        <w:t>To identify the domains associated with these Ips, I applied a DNS filter to match the IP to the domain.</w:t>
-      </w:r>
-      <w:r>
-        <w:t xml:space="preserve"> The first </w:t>
-      </w:r>
-      <w:r>
-        <w:t>IP resolved to</w:t>
-      </w:r>
-      <w:r>
-        <w:t xml:space="preserve"> </w:t>
+      <w:pPr>
+        <w:rPr>
+          <w:rFonts w:ascii="Calibri" w:hAnsi="Calibri" w:cs="Calibri"/>
+        </w:rPr>
+      </w:pPr>
+      <w:r>
+        <w:rPr>
+          <w:rFonts w:ascii="Calibri" w:hAnsi="Calibri" w:cs="Calibri"/>
+        </w:rPr>
+        <w:t>Further inspection showed that the first IP contained a host header which was ocsp.verisign.com\r\n, likely to disguise the connection as legitimate traffic. Using DNS filters, I mapped the Ips to their domains (</w:t>
       </w:r>
       <w:proofErr w:type="spellStart"/>
       <w:r>
+        <w:rPr>
+          <w:rFonts w:ascii="Calibri" w:hAnsi="Calibri" w:cs="Calibri"/>
+        </w:rPr>
         <w:t>survmeter.live</w:t>
       </w:r>
       <w:proofErr w:type="spellEnd"/>
       <w:r>
-        <w:t xml:space="preserve"> and the second </w:t>
-      </w:r>
-      <w:r>
-        <w:t>to</w:t>
-      </w:r>
-      <w:r>
-        <w:t xml:space="preserve"> securitybusinpuff.com.</w:t>
-      </w:r>
-      <w:r>
-        <w:t xml:space="preserve"> The third one</w:t>
-      </w:r>
-      <w:r>
-        <w:t xml:space="preserve">, which was associated with the post-incident requests, to </w:t>
-      </w:r>
-      <w:r>
-        <w:t>maldivehost.net.</w:t>
-      </w:r>
-    </w:p>
-    <w:p>
-      <w:r>
+        <w:rPr>
+          <w:rFonts w:ascii="Calibri" w:hAnsi="Calibri" w:cs="Calibri"/>
+        </w:rPr>
+        <w:t xml:space="preserve"> and securitybusinpuff.com). Additionally, I identified another domain (maldivehost.net) used for the </w:t>
+      </w:r>
+      <w:r>
+        <w:rPr>
+          <w:rFonts w:ascii="Calibri" w:hAnsi="Calibri" w:cs="Calibri"/>
+        </w:rPr>
+        <w:t xml:space="preserve">previous </w:t>
+      </w:r>
+      <w:r>
+        <w:rPr>
+          <w:rFonts w:ascii="Calibri" w:hAnsi="Calibri" w:cs="Calibri"/>
+        </w:rPr>
+        <w:t>POST requests, which appeared to handle exfiltration rather than beaconing.</w:t>
+      </w:r>
+    </w:p>
+    <w:p>
+      <w:r>
+        <w:rPr>
+          <w:noProof/>
+        </w:rPr>
         <w:drawing>
           <wp:inline distT="0" distB="0" distL="0" distR="0" wp14:anchorId="39AE7554" wp14:editId="6AFC6EAE">
             <wp:extent cx="5731510" cy="720725"/>
@@ -1467,7 +1803,7 @@
                     <pic:cNvPicPr/>
                   </pic:nvPicPr>
                   <pic:blipFill>
-                    <a:blip r:embed="rId21"/>
+                    <a:blip r:embed="rId48"/>
                     <a:stretch>
                       <a:fillRect/>
                     </a:stretch>
@@ -1490,11 +1826,13 @@
     </w:p>
     <w:p>
       <w:r>
-        <w:lastRenderedPageBreak/>
+        <w:rPr>
+          <w:noProof/>
+        </w:rPr>
         <w:drawing>
-          <wp:inline distT="0" distB="0" distL="0" distR="0" wp14:anchorId="50A2D96F" wp14:editId="20423CCF">
-            <wp:extent cx="5731510" cy="1761490"/>
-            <wp:effectExtent l="0" t="0" r="2540" b="0"/>
+          <wp:inline distT="0" distB="0" distL="0" distR="0" wp14:anchorId="50A2D96F" wp14:editId="78F88783">
+            <wp:extent cx="4260575" cy="1309421"/>
+            <wp:effectExtent l="0" t="0" r="6985" b="5080"/>
             <wp:docPr id="380005656" name="Picture 1" descr="A screenshot of a computer&#10;&#10;AI-generated content may be incorrect."/>
             <wp:cNvGraphicFramePr>
               <a:graphicFrameLocks xmlns:a="http://schemas.openxmlformats.org/drawingml/2006/main" noChangeAspect="1"/>
@@ -1507,7 +1845,7 @@
                     <pic:cNvPicPr/>
                   </pic:nvPicPr>
                   <pic:blipFill>
-                    <a:blip r:embed="rId22"/>
+                    <a:blip r:embed="rId49"/>
                     <a:stretch>
                       <a:fillRect/>
                     </a:stretch>
@@ -1515,7 +1853,7 @@
                   <pic:spPr>
                     <a:xfrm>
                       <a:off x="0" y="0"/>
-                      <a:ext cx="5731510" cy="1761490"/>
+                      <a:ext cx="4271366" cy="1312737"/>
                     </a:xfrm>
                     <a:prstGeom prst="rect">
                       <a:avLst/>
@@ -1529,87 +1867,302 @@
       </w:r>
     </w:p>
     <w:p>
-      <w:r>
-        <w:t xml:space="preserve">Next I examined the first request to the c2 server </w:t>
-      </w:r>
-      <w:r>
-        <w:t xml:space="preserve">in more details and found that the payload was </w:t>
-      </w:r>
-      <w:r>
-        <w:t xml:space="preserve"> 281</w:t>
-      </w:r>
-      <w:r>
-        <w:t xml:space="preserve">bytes </w:t>
-      </w:r>
-      <w:r>
-        <w:t xml:space="preserve">in length </w:t>
-      </w:r>
-      <w:r>
-        <w:t>with the message beginning with</w:t>
-      </w:r>
-      <w:r>
-        <w:t xml:space="preserve"> </w:t>
-      </w:r>
-      <w:r>
-        <w:t>zLIisQRWZI9</w:t>
-      </w:r>
-      <w:r>
-        <w:t xml:space="preserve">. </w:t>
-      </w:r>
-      <w:r>
-        <w:t xml:space="preserve">Following </w:t>
+      <w:pPr>
+        <w:rPr>
+          <w:rFonts w:ascii="Calibri" w:hAnsi="Calibri" w:cs="Calibri"/>
+        </w:rPr>
+      </w:pPr>
+      <w:r>
+        <w:rPr>
+          <w:rFonts w:ascii="Calibri" w:hAnsi="Calibri" w:cs="Calibri"/>
+        </w:rPr>
+        <w:t xml:space="preserve">I examined the first request to the c2 server in greater detail and found that the payload was 281bytes in length, with the message beginning with “zLIisQRWZI9”. Following the HTTP stream further revealed the sever header as “Apache/2.4.49 (cPanel) OpenSSL/1.1.1l </w:t>
       </w:r>
       <w:proofErr w:type="spellStart"/>
       <w:r>
-        <w:t>the</w:t>
-      </w:r>
-      <w:r>
-        <w:t>http</w:t>
+        <w:rPr>
+          <w:rFonts w:ascii="Calibri" w:hAnsi="Calibri" w:cs="Calibri"/>
+        </w:rPr>
+        <w:t>mod_bwlimited</w:t>
       </w:r>
       <w:proofErr w:type="spellEnd"/>
       <w:r>
-        <w:t xml:space="preserve"> stream further</w:t>
-      </w:r>
-      <w:r>
-        <w:t>, I identified the sever header as “</w:t>
-      </w:r>
-      <w:r>
-        <w:t xml:space="preserve">Apache/2.4.49 (cPanel) OpenSSL/1.1.1l </w:t>
-      </w:r>
-      <w:proofErr w:type="spellStart"/>
-      <w:r>
-        <w:t>mod_bwlimited</w:t>
-      </w:r>
-      <w:proofErr w:type="spellEnd"/>
-      <w:r>
-        <w:t>/1.4</w:t>
-      </w:r>
-      <w:r>
-        <w:t>”</w:t>
-      </w:r>
-      <w:r>
-        <w:t xml:space="preserve">. </w:t>
+        <w:rPr>
+          <w:rFonts w:ascii="Calibri" w:hAnsi="Calibri" w:cs="Calibri"/>
+        </w:rPr>
+        <w:t>/1.4”. These details confirmed that it was hosted on a standard web stack that had possibly been hijacked or intentionally configured for malicious use.</w:t>
+      </w:r>
+    </w:p>
+    <w:p>
+      <w:r>
+        <w:drawing>
+          <wp:inline distT="0" distB="0" distL="0" distR="0" wp14:anchorId="56EE7B84" wp14:editId="3F9E5BB0">
+            <wp:extent cx="5731510" cy="803910"/>
+            <wp:effectExtent l="0" t="0" r="2540" b="0"/>
+            <wp:docPr id="1878526514" name="Picture 1" descr="A screenshot of a computer&#10;&#10;AI-generated content may be incorrect."/>
+            <wp:cNvGraphicFramePr>
+              <a:graphicFrameLocks xmlns:a="http://schemas.openxmlformats.org/drawingml/2006/main" noChangeAspect="1"/>
+            </wp:cNvGraphicFramePr>
+            <a:graphic xmlns:a="http://schemas.openxmlformats.org/drawingml/2006/main">
+              <a:graphicData uri="http://schemas.openxmlformats.org/drawingml/2006/picture">
+                <pic:pic xmlns:pic="http://schemas.openxmlformats.org/drawingml/2006/picture">
+                  <pic:nvPicPr>
+                    <pic:cNvPr id="1878526514" name="Picture 1" descr="A screenshot of a computer&#10;&#10;AI-generated content may be incorrect."/>
+                    <pic:cNvPicPr/>
+                  </pic:nvPicPr>
+                  <pic:blipFill>
+                    <a:blip r:embed="rId50"/>
+                    <a:stretch>
+                      <a:fillRect/>
+                    </a:stretch>
+                  </pic:blipFill>
+                  <pic:spPr>
+                    <a:xfrm>
+                      <a:off x="0" y="0"/>
+                      <a:ext cx="5731510" cy="803910"/>
+                    </a:xfrm>
+                    <a:prstGeom prst="rect">
+                      <a:avLst/>
+                    </a:prstGeom>
+                  </pic:spPr>
+                </pic:pic>
+              </a:graphicData>
+            </a:graphic>
+          </wp:inline>
+        </w:drawing>
+      </w:r>
+    </w:p>
+    <w:p>
+      <w:pPr>
+        <w:rPr>
+          <w:rFonts w:ascii="Calibri" w:hAnsi="Calibri" w:cs="Calibri"/>
+        </w:rPr>
+      </w:pPr>
+      <w:r>
+        <w:rPr>
+          <w:rFonts w:ascii="Calibri" w:hAnsi="Calibri" w:cs="Calibri"/>
+        </w:rPr>
+        <w:lastRenderedPageBreak/>
+        <w:t xml:space="preserve">During the final stage of analysis, I performed a DNS query to identify any IP lookups on the victim host that the malware performed. I found a query at “2021-09-24 17:00:04” for the domain “api.ipify.org”, which is a commonly used IP-checking service. </w:t>
+      </w:r>
+    </w:p>
+    <w:p>
+      <w:r>
+        <w:rPr>
+          <w:noProof/>
+        </w:rPr>
+        <w:drawing>
+          <wp:inline distT="0" distB="0" distL="0" distR="0" wp14:anchorId="34EB8E78" wp14:editId="5563ECF5">
+            <wp:extent cx="3903524" cy="1894637"/>
+            <wp:effectExtent l="0" t="0" r="1905" b="0"/>
+            <wp:docPr id="770947939" name="Picture 1"/>
+            <wp:cNvGraphicFramePr>
+              <a:graphicFrameLocks xmlns:a="http://schemas.openxmlformats.org/drawingml/2006/main" noChangeAspect="1"/>
+            </wp:cNvGraphicFramePr>
+            <a:graphic xmlns:a="http://schemas.openxmlformats.org/drawingml/2006/main">
+              <a:graphicData uri="http://schemas.openxmlformats.org/drawingml/2006/picture">
+                <pic:pic xmlns:pic="http://schemas.openxmlformats.org/drawingml/2006/picture">
+                  <pic:nvPicPr>
+                    <pic:cNvPr id="0" name="Picture 1"/>
+                    <pic:cNvPicPr>
+                      <a:picLocks noChangeAspect="1" noChangeArrowheads="1"/>
+                    </pic:cNvPicPr>
+                  </pic:nvPicPr>
+                  <pic:blipFill>
+                    <a:blip r:embed="rId51" cstate="print">
+                      <a:extLst>
+                        <a:ext uri="{28A0092B-C50C-407E-A947-70E740481C1C}">
+                          <a14:useLocalDpi xmlns:a14="http://schemas.microsoft.com/office/drawing/2010/main" val="0"/>
+                        </a:ext>
+                      </a:extLst>
+                    </a:blip>
+                    <a:srcRect/>
+                    <a:stretch>
+                      <a:fillRect/>
+                    </a:stretch>
+                  </pic:blipFill>
+                  <pic:spPr bwMode="auto">
+                    <a:xfrm>
+                      <a:off x="0" y="0"/>
+                      <a:ext cx="3917397" cy="1901371"/>
+                    </a:xfrm>
+                    <a:prstGeom prst="rect">
+                      <a:avLst/>
+                    </a:prstGeom>
+                    <a:noFill/>
+                    <a:ln>
+                      <a:noFill/>
+                    </a:ln>
+                  </pic:spPr>
+                </pic:pic>
+              </a:graphicData>
+            </a:graphic>
+          </wp:inline>
+        </w:drawing>
+      </w:r>
+    </w:p>
+    <w:p>
+      <w:r>
+        <w:drawing>
+          <wp:inline distT="0" distB="0" distL="0" distR="0" wp14:anchorId="5355FA5F" wp14:editId="5363CD94">
+            <wp:extent cx="3033399" cy="1755648"/>
+            <wp:effectExtent l="0" t="0" r="0" b="0"/>
+            <wp:docPr id="577655260" name="Picture 1" descr="A screenshot of a computer&#10;&#10;AI-generated content may be incorrect."/>
+            <wp:cNvGraphicFramePr>
+              <a:graphicFrameLocks xmlns:a="http://schemas.openxmlformats.org/drawingml/2006/main" noChangeAspect="1"/>
+            </wp:cNvGraphicFramePr>
+            <a:graphic xmlns:a="http://schemas.openxmlformats.org/drawingml/2006/main">
+              <a:graphicData uri="http://schemas.openxmlformats.org/drawingml/2006/picture">
+                <pic:pic xmlns:pic="http://schemas.openxmlformats.org/drawingml/2006/picture">
+                  <pic:nvPicPr>
+                    <pic:cNvPr id="577655260" name="Picture 1" descr="A screenshot of a computer&#10;&#10;AI-generated content may be incorrect."/>
+                    <pic:cNvPicPr/>
+                  </pic:nvPicPr>
+                  <pic:blipFill>
+                    <a:blip r:embed="rId52"/>
+                    <a:stretch>
+                      <a:fillRect/>
+                    </a:stretch>
+                  </pic:blipFill>
+                  <pic:spPr>
+                    <a:xfrm>
+                      <a:off x="0" y="0"/>
+                      <a:ext cx="3052637" cy="1766782"/>
+                    </a:xfrm>
+                    <a:prstGeom prst="rect">
+                      <a:avLst/>
+                    </a:prstGeom>
+                  </pic:spPr>
+                </pic:pic>
+              </a:graphicData>
+            </a:graphic>
+          </wp:inline>
+        </w:drawing>
+      </w:r>
+    </w:p>
+    <w:p>
+      <w:pPr>
+        <w:rPr>
+          <w:rFonts w:ascii="Calibri" w:hAnsi="Calibri" w:cs="Calibri"/>
+        </w:rPr>
+      </w:pPr>
+      <w:r>
+        <w:rPr>
+          <w:rFonts w:ascii="Calibri" w:hAnsi="Calibri" w:cs="Calibri"/>
+        </w:rPr>
+        <w:t>Finally, I filtered SMTP traffic to identify any potential data exfiltration through email. This revealed the first “MAIL FROM” address as “</w:t>
+      </w:r>
+      <w:hyperlink r:id="rId53" w:history="1">
+        <w:r>
+          <w:rPr>
+            <w:rStyle w:val="Hyperlink"/>
+            <w:rFonts w:ascii="Calibri" w:hAnsi="Calibri" w:cs="Calibri"/>
+          </w:rPr>
+          <w:t>farshin@mailfa.com</w:t>
+        </w:r>
+      </w:hyperlink>
+      <w:r>
+        <w:rPr>
+          <w:rFonts w:ascii="Calibri" w:hAnsi="Calibri" w:cs="Calibri"/>
+        </w:rPr>
+        <w:t>”. I followed the stream further and authentication attempts from “</w:t>
+      </w:r>
+      <w:hyperlink r:id="rId54" w:history="1">
+        <w:r>
+          <w:rPr>
+            <w:rStyle w:val="Hyperlink"/>
+            <w:rFonts w:ascii="Calibri" w:hAnsi="Calibri" w:cs="Calibri"/>
+          </w:rPr>
+          <w:t>ho3ein.sharifi@mailfa.com</w:t>
+        </w:r>
+      </w:hyperlink>
+      <w:r>
+        <w:rPr>
+          <w:rFonts w:ascii="Calibri" w:hAnsi="Calibri" w:cs="Calibri"/>
+        </w:rPr>
+        <w:t xml:space="preserve">”, using the password “MTM2OTEzNjk=”. This indicates the attacker using potential compromise or disposable email accounts for communication or data exfiltration. </w:t>
       </w:r>
     </w:p>
     <w:p>
       <w:pPr>
         <w:pStyle w:val="Heading1"/>
+        <w:tabs>
+          <w:tab w:val="left" w:pos="2811"/>
+        </w:tabs>
       </w:pPr>
       <w:r>
         <w:t>Conclusion</w:t>
+      </w:r>
+      <w:r>
+        <w:tab/>
+      </w:r>
+    </w:p>
+    <w:p>
+      <w:pPr>
+        <w:rPr>
+          <w:rFonts w:ascii="Calibri" w:hAnsi="Calibri" w:cs="Calibri"/>
+        </w:rPr>
+      </w:pPr>
+      <w:r>
+        <w:rPr>
+          <w:rFonts w:ascii="Calibri" w:hAnsi="Calibri" w:cs="Calibri"/>
+        </w:rPr>
+        <w:t xml:space="preserve">The analysis successfully confirmed that the cause of infection was from downloading a malicious file from attirenepal.com. This triggered communication with multiple malicious domains that delivered additional payloads and established C2 connections. The continuous beaconing to 185.106.96.158 and 185.125.204.174, along with exfiltration activity through maldivehost.net, showed a typical post-incident behaviour pattern. Furthermore, the malware performed an external IP check via api.ipify.org and attempted to send credentials through SMTP, further indicating exfiltration and communication from the victim host. </w:t>
+      </w:r>
+    </w:p>
+    <w:p>
+      <w:pPr>
+        <w:rPr>
+          <w:rFonts w:ascii="Calibri" w:hAnsi="Calibri" w:cs="Calibri"/>
+        </w:rPr>
+      </w:pPr>
+      <w:r>
+        <w:rPr>
+          <w:rFonts w:ascii="Calibri" w:hAnsi="Calibri" w:cs="Calibri"/>
+        </w:rPr>
+        <w:t xml:space="preserve">One of the main challenges encountered during the analysis was examining HTTPs- encrypted data, as it hid payload contents and limited visibility of certain indicators within the traffic. It meant I had to rely on timing and TLS handshake details to search malicious behaviour. </w:t>
+      </w:r>
+    </w:p>
+    <w:p>
+      <w:pPr>
+        <w:rPr>
+          <w:rFonts w:ascii="Calibri" w:hAnsi="Calibri" w:cs="Calibri"/>
+        </w:rPr>
+      </w:pPr>
+      <w:r>
+        <w:rPr>
+          <w:rFonts w:ascii="Calibri" w:hAnsi="Calibri" w:cs="Calibri"/>
+        </w:rPr>
+        <w:t xml:space="preserve">To prevent similar issues in the future, users should be trained on phishing to help them identify and avoid clicking on malicious links that lead to unsafe websites. Additionally, implementing antivirus software and other tools like Norton can help detect and block access to malicious websites. These tools can also alert users to potentially harmful downloads, allowing to contain it early and prevent </w:t>
+      </w:r>
+      <w:r>
+        <w:rPr>
+          <w:rFonts w:ascii="Calibri" w:hAnsi="Calibri" w:cs="Calibri"/>
+        </w:rPr>
+        <w:lastRenderedPageBreak/>
+        <w:t>further data exfiltration or system compromise. Finally, the use of properly configured firewalls and network monitoring systems can help block known malicious domains and IOCs before they reach internal hosts.</w:t>
       </w:r>
     </w:p>
     <w:p>
       <w:pPr>
         <w:pStyle w:val="Heading1"/>
+        <w:rPr>
+          <w:lang w:val="it-IT"/>
+        </w:rPr>
       </w:pPr>
       <w:r>
+        <w:rPr>
+          <w:lang w:val="it-IT"/>
+        </w:rPr>
         <w:t>Appendix</w:t>
       </w:r>
     </w:p>
     <w:p>
       <w:pPr>
         <w:pStyle w:val="Heading1"/>
+        <w:rPr>
+          <w:lang w:val="it-IT"/>
+        </w:rPr>
       </w:pPr>
     </w:p>
     <w:sectPr>
@@ -2568,6 +3121,373 @@
 </w:styles>
 </file>
 
+<file path=word/ink/ink1.xml><?xml version="1.0" encoding="utf-8"?>
+<inkml:ink xmlns:inkml="http://www.w3.org/2003/InkML">
+  <inkml:definitions>
+    <inkml:context xml:id="ctx0">
+      <inkml:inkSource xml:id="inkSrc0">
+        <inkml:traceFormat>
+          <inkml:channel name="X" type="integer" min="-2.14748E9" max="2.14748E9" units="cm"/>
+          <inkml:channel name="Y" type="integer" min="-2.14748E9" max="2.14748E9" units="cm"/>
+          <inkml:channel name="F" type="integer" max="32767" units="dev"/>
+        </inkml:traceFormat>
+        <inkml:channelProperties>
+          <inkml:channelProperty channel="X" name="resolution" value="1000" units="1/cm"/>
+          <inkml:channelProperty channel="Y" name="resolution" value="1000" units="1/cm"/>
+          <inkml:channelProperty channel="F" name="resolution" value="0" units="1/dev"/>
+        </inkml:channelProperties>
+      </inkml:inkSource>
+      <inkml:timestamp xml:id="ts0" timeString="2025-10-18T15:15:01.438"/>
+    </inkml:context>
+    <inkml:brush xml:id="br0">
+      <inkml:brushProperty name="width" value="0.035" units="cm"/>
+      <inkml:brushProperty name="height" value="0.035" units="cm"/>
+    </inkml:brush>
+  </inkml:definitions>
+  <inkml:trace contextRef="#ctx0" brushRef="#br0">1 40 24575,'86'-2'0,"93"4"0,-119 8 0,-41-6 0,-1-1 0,27 1 0,41-5 0,-36-1 0,0 3 0,90 12 0,-91-6 0,1-3 0,0-2 0,51-5 0,-6 1 0,-14-8 0,0-1 0,18 1 0,-70 6 0,46-2 0,678 7 0,-741-2 46,0 0 1,-1-1-1,1-1 0,0 0 0,19-7 1,24-7-1690,-40 15-5183</inkml:trace>
+</inkml:ink>
+</file>
+
+<file path=word/ink/ink10.xml><?xml version="1.0" encoding="utf-8"?>
+<inkml:ink xmlns:inkml="http://www.w3.org/2003/InkML">
+  <inkml:definitions>
+    <inkml:context xml:id="ctx0">
+      <inkml:inkSource xml:id="inkSrc0">
+        <inkml:traceFormat>
+          <inkml:channel name="X" type="integer" min="-2.14748E9" max="2.14748E9" units="cm"/>
+          <inkml:channel name="Y" type="integer" min="-2.14748E9" max="2.14748E9" units="cm"/>
+          <inkml:channel name="F" type="integer" max="32767" units="dev"/>
+        </inkml:traceFormat>
+        <inkml:channelProperties>
+          <inkml:channelProperty channel="X" name="resolution" value="1000" units="1/cm"/>
+          <inkml:channelProperty channel="Y" name="resolution" value="1000" units="1/cm"/>
+          <inkml:channelProperty channel="F" name="resolution" value="0" units="1/dev"/>
+        </inkml:channelProperties>
+      </inkml:inkSource>
+      <inkml:timestamp xml:id="ts0" timeString="2025-10-18T15:12:28.974"/>
+    </inkml:context>
+    <inkml:brush xml:id="br0">
+      <inkml:brushProperty name="width" value="0.035" units="cm"/>
+      <inkml:brushProperty name="height" value="0.035" units="cm"/>
+    </inkml:brush>
+  </inkml:definitions>
+  <inkml:trace contextRef="#ctx0" brushRef="#br0">2113 226 24575,'-92'-1'0,"-101"3"0,191-2 0,-1 1 0,1 0 0,-1 0 0,1 0 0,0 0 0,0 0 0,0 0 0,-1 0 0,1 1 0,0-1 0,1 1 0,-1 0 0,0-1 0,0 1 0,1 0 0,-1 0 0,1 0 0,0 0 0,-1 0 0,1 1 0,0-1 0,0 0 0,0 0 0,1 1 0,-1-1 0,0 1 0,1-1 0,0 1 0,-1-1 0,1 0 0,1 5 0,-2 10 0,1 1 0,0 0 0,5 21 0,-4-31 0,-1-4 0,1-1 0,-1 1 0,1-1 0,0 1 0,0-1 0,1 0 0,-1 1 0,0-1 0,1 0 0,0 0 0,0 0 0,0 0 0,0 0 0,1-1 0,-1 1 0,1-1 0,-1 1 0,1-1 0,0 0 0,0 0 0,0 0 0,4 2 0,5 1 0,0-1 0,0-1 0,0 0 0,25 3 0,2 1 0,121 15 0,-116-17 0,1-2 0,76-6 0,-66 1 0,61 4 0,-105 0 0,-1 0 0,0 0 0,1 1 0,16 8 0,-18-7 0,1 0 0,-1-1 0,1 0 0,0-1 0,15 2 0,69 6 0,-55-4 0,52 0 0,-52-5 0,43 8 0,-43-4 0,45 0 0,-57-6 0,1 1 0,0 0 0,0 1 0,52 10 0,79 13 0,-102-18 0,1-3 0,80-5 0,-30-1 0,-76 4 0,-1-1 0,0-2 0,0-2 0,0-1 0,49-13 0,-69 14 0,1 0 0,0-1 0,-1 0 0,0-1 0,0 0 0,0-1 0,-1 0 0,0 0 0,0-1 0,-1-1 0,0 1 0,-1-2 0,11-14 0,-16 20 0,0-1 0,-1 1 0,0-1 0,0 1 0,0-1 0,-1 0 0,0 0 0,1 0 0,-2 0 0,1 0 0,-1 0 0,1 0 0,-2-1 0,0-7 0,1 10 0,-1 0 0,1-1 0,-1 1 0,0 0 0,0 0 0,0-1 0,0 1 0,-1 0 0,1 0 0,-1 0 0,0 1 0,0-1 0,0 0 0,0 1 0,-1-1 0,1 1 0,-1 0 0,1-1 0,-1 1 0,0 0 0,1 1 0,-5-3 0,-43-12 308,38 13-643,0 0 0,0-1 1,0-1-1,-12-6 1,14 4-6492</inkml:trace>
+  <inkml:trace contextRef="#ctx0" brushRef="#br0" timeOffset="1580.18">1688 409 24575,'-1'-1'0,"1"0"0,-1-1 0,0 1 0,1 0 0,-1 0 0,0 0 0,0 0 0,0 1 0,1-1 0,-1 0 0,0 0 0,0 0 0,0 1 0,0-1 0,-1 0 0,1 1 0,0-1 0,0 1 0,0-1 0,0 1 0,0 0 0,-1 0 0,1-1 0,0 1 0,0 0 0,-1 0 0,0 0 0,-43-3 0,40 3 0,-242 1-1365,229-1-5461</inkml:trace>
+  <inkml:trace contextRef="#ctx0" brushRef="#br0" timeOffset="2820.04">41 267 24575,'1'0'0,"0"0"0,0 1 0,0-1 0,0 1 0,0-1 0,-1 1 0,1 0 0,0-1 0,0 1 0,-1 0 0,1 0 0,0-1 0,-1 1 0,1 0 0,-1 0 0,1 0 0,-1 0 0,1 0 0,-1 0 0,0 0 0,1 0 0,-1 0 0,0 0 0,0 0 0,0 0 0,0 0 0,0 0 0,0 0 0,0 0 0,0 0 0,0 0 0,0 0 0,0 0 0,-1 0 0,1 0 0,0-1 0,-1 3 0,-10 39 0,-2-17 0,10-21 0,0 1 0,0 0 0,1 0 0,0 0 0,0 0 0,0 1 0,-1 6 0,3-11 0,0 1 0,0-1 0,0 1 0,0-1 0,1 0 0,-1 1 0,1-1 0,-1 1 0,1-1 0,-1 0 0,1 0 0,0 1 0,-1-1 0,1 0 0,0 0 0,0 0 0,0 0 0,0 0 0,0 0 0,0 0 0,0 0 0,0 0 0,0 0 0,1-1 0,-1 1 0,0 0 0,1-1 0,-1 1 0,0-1 0,1 1 0,-1-1 0,0 0 0,1 0 0,1 0 0,22 4 0,-1-1 0,1-1 0,0-1 0,45-5 0,6 1 0,21 3-1365</inkml:trace>
+  <inkml:trace contextRef="#ctx0" brushRef="#br0" timeOffset="5025.95">83 247 24575,'79'-2'0,"87"4"0,-159-2-124,1 1 0,-1 0 0,0 1 0,0-1 0,0 1 0,0 1-1,0-1 1,0 1 0,0 0 0,8 6 0</inkml:trace>
+  <inkml:trace contextRef="#ctx0" brushRef="#br0" timeOffset="6399.81">62 267 24575,'0'-23'0,"-1"6"0,1 1 0,0-1 0,1 0 0,1 0 0,1 0 0,0 0 0,1 1 0,10-26 0,-8 29 0,-5 10 0,0 0 0,0 0 0,0 1 0,0-1 0,0 0 0,0 1 0,1-1 0,-1 1 0,1-1 0,0 1 0,0-1 0,0 1 0,0 0 0,0 0 0,0 0 0,1 0 0,-1 1 0,1-1 0,-1 1 0,1-1 0,0 1 0,-1 0 0,1 0 0,0 0 0,0 0 0,0 1 0,0-1 0,0 1 0,5-1 0,6 1 66,1 1 0,-1 0-1,0 1 1,20 6 0,39 3-1760,-56-10-5132</inkml:trace>
+  <inkml:trace contextRef="#ctx0" brushRef="#br0" timeOffset="7601.88">550 166 24575,'4'-1'0,"0"1"0,0 0 0,-1-1 0,1 1 0,0 1 0,0-1 0,0 1 0,0-1 0,-1 1 0,1 0 0,0 0 0,-1 1 0,1-1 0,0 1 0,-1 0 0,0 0 0,1 0 0,-1 0 0,0 1 0,0-1 0,0 1 0,-1 0 0,1-1 0,-1 1 0,1 1 0,-1-1 0,2 4 0,45 62 0,-15-24 0,-9-14 322,7 11-2009,-26-30-5139</inkml:trace>
+  <inkml:trace contextRef="#ctx0" brushRef="#br0" timeOffset="8210.23">591 430 24575,'8'-3'0,"0"0"0,0 0 0,-1-1 0,1 0 0,-1 0 0,0-1 0,0 1 0,-1-2 0,1 1 0,7-9 0,156-122 0,-135 99 0,-35 37 10,0 0 0,0 0 0,0 0 0,0 0 0,0 0 0,0 0 1,0 0-1,0 0 0,0 0 0,0 0 0,0 0 0,1 0 0,-1 0 0,0 0 0,0 0 0,0 1 0,0-1 0,0 0 0,0 0 0,0 0 0,0 0 0,0 0 0,0 0 0,0 0 0,0 0 0,0 0 0,0 0 0,0 0 0,0 0 0,0 0 0,1 0 0,-1 0 1,0 0-1,-5 6-1717,-2 0-5119</inkml:trace>
+  <inkml:trace contextRef="#ctx0" brushRef="#br0" timeOffset="9743.34">41 633 24575,'0'4'0,"0"4"0,0 4 0,0 4 0,0 3 0,-3-2 0,-2-1 0,1 1 0,0 0 0,2 2 0,-3-3 0,-1-1 0,2 1 0,0 1 0,2-6 0,1-8 0</inkml:trace>
+  <inkml:trace contextRef="#ctx0" brushRef="#br0" timeOffset="10386.03">83 653 24575,'13'-2'0,"-1"1"0,1-2 0,-1 1 0,0-2 0,12-4 0,20-6 0,108-30-1365,-146 42-5461</inkml:trace>
+  <inkml:trace contextRef="#ctx0" brushRef="#br0" timeOffset="11301.38">83 796 24575,'23'-2'0,"0"0"0,-1-1 0,1-2 0,-1 0 0,32-12 0,11-3 0,-31 14-1365,-18 5-5461</inkml:trace>
+  <inkml:trace contextRef="#ctx0" brushRef="#br0" timeOffset="12033.59">550 694 24575,'0'3'0,"0"5"0,0 5 0,0 2 0,0 4 0,0 1 0,0 1 0,0 0 0,0 0 0,0 0 0,3-3 0,2-2 0,-1-7 0,3-5 0,0-3-8191</inkml:trace>
+  <inkml:trace contextRef="#ctx0" brushRef="#br0" timeOffset="12625.51">631 654 24575,'0'0'-8191</inkml:trace>
+  <inkml:trace contextRef="#ctx0" brushRef="#br0" timeOffset="13330.22">895 633 24575,'0'4'0,"0"4"0,0 4 0,0 4 0,0 3 0,0 1 0,3-3 0,2 0 0,0 0 0,-2 0 0,0 2 0,2 0 0,0 0 0,0 2 0,-2-5-8191</inkml:trace>
+</inkml:ink>
+</file>
+
+<file path=word/ink/ink11.xml><?xml version="1.0" encoding="utf-8"?>
+<inkml:ink xmlns:inkml="http://www.w3.org/2003/InkML">
+  <inkml:definitions>
+    <inkml:context xml:id="ctx0">
+      <inkml:inkSource xml:id="inkSrc0">
+        <inkml:traceFormat>
+          <inkml:channel name="X" type="integer" min="-2.14748E9" max="2.14748E9" units="cm"/>
+          <inkml:channel name="Y" type="integer" min="-2.14748E9" max="2.14748E9" units="cm"/>
+          <inkml:channel name="F" type="integer" max="32767" units="dev"/>
+        </inkml:traceFormat>
+        <inkml:channelProperties>
+          <inkml:channelProperty channel="X" name="resolution" value="1000" units="1/cm"/>
+          <inkml:channelProperty channel="Y" name="resolution" value="1000" units="1/cm"/>
+          <inkml:channelProperty channel="F" name="resolution" value="0" units="1/dev"/>
+        </inkml:channelProperties>
+      </inkml:inkSource>
+      <inkml:timestamp xml:id="ts0" timeString="2025-10-18T15:12:18.939"/>
+    </inkml:context>
+    <inkml:brush xml:id="br0">
+      <inkml:brushProperty name="width" value="0.035" units="cm"/>
+      <inkml:brushProperty name="height" value="0.035" units="cm"/>
+    </inkml:brush>
+  </inkml:definitions>
+  <inkml:trace contextRef="#ctx0" brushRef="#br0">830 575 24575,'-12'-2'0,"-1"0"0,1-1 0,0 0 0,0-1 0,0 0 0,0-1 0,1-1 0,-17-9 0,-9-4 0,23 10 0,0 0 0,0 0 0,1-2 0,1 1 0,-1-2 0,2 1 0,-17-22 0,15 17 0,-1 1 0,0 1 0,-1 0 0,-23-17 0,-55-38 0,-90-53 0,147 100 0,-42-34 0,43 30 0,19 14-1365,1 2-5461</inkml:trace>
+</inkml:ink>
+</file>
+
+<file path=word/ink/ink12.xml><?xml version="1.0" encoding="utf-8"?>
+<inkml:ink xmlns:inkml="http://www.w3.org/2003/InkML">
+  <inkml:definitions>
+    <inkml:context xml:id="ctx0">
+      <inkml:inkSource xml:id="inkSrc0">
+        <inkml:traceFormat>
+          <inkml:channel name="X" type="integer" min="-2.14748E9" max="2.14748E9" units="cm"/>
+          <inkml:channel name="Y" type="integer" min="-2.14748E9" max="2.14748E9" units="cm"/>
+          <inkml:channel name="F" type="integer" max="32767" units="dev"/>
+        </inkml:traceFormat>
+        <inkml:channelProperties>
+          <inkml:channelProperty channel="X" name="resolution" value="1000" units="1/cm"/>
+          <inkml:channelProperty channel="Y" name="resolution" value="1000" units="1/cm"/>
+          <inkml:channelProperty channel="F" name="resolution" value="0" units="1/dev"/>
+        </inkml:channelProperties>
+      </inkml:inkSource>
+      <inkml:timestamp xml:id="ts0" timeString="2025-10-18T15:12:13.344"/>
+    </inkml:context>
+    <inkml:brush xml:id="br0">
+      <inkml:brushProperty name="width" value="0.035" units="cm"/>
+      <inkml:brushProperty name="height" value="0.035" units="cm"/>
+    </inkml:brush>
+  </inkml:definitions>
+  <inkml:trace contextRef="#ctx0" brushRef="#br0">319 41 24575,'-17'-1'0,"0"1"0,0 1 0,-1 1 0,1 0 0,0 1 0,0 1 0,1 1 0,-1 0 0,1 1 0,0 1 0,0 0 0,-24 17 0,36-21 0,-1 0 0,1 0 0,0 1 0,0-1 0,0 1 0,0 0 0,1 0 0,-1 1 0,1-1 0,0 1 0,0 0 0,1 0 0,-3 5 0,2 2 0,0-1 0,1 2 0,0-1 0,0 17 0,1-11 0,-6 32 0,5-41 0,0 1 0,1-1 0,0 1 0,1 0 0,0 0 0,1-1 0,0 1 0,3 15 0,1-12 0,0-1 0,1 1 0,1-1 0,0 0 0,0-1 0,1 0 0,1 0 0,0-1 0,0 0 0,1 0 0,0-1 0,22 14 0,-24-18 0,1 0 0,0-1 0,0 0 0,0 0 0,1-1 0,-1-1 0,19 4 0,71 0 0,24-4 0,140-5 0,-202-8 0,-44 8 0,1 0 0,28-2 0,18 4 0,116 4 0,-119 7 0,-44-6 0,1-1 0,28 1 0,17-3 0,78 13 0,26 6 0,-111-14 0,1-3 0,83-5 0,-31 0 0,-82 3 0,45 8 0,-44-5 0,47 3 0,-4-7 0,82-2 0,-148 1 0,0 0 0,1-1 0,-1 0 0,0 0 0,0 0 0,0 0 0,-1-1 0,1 0 0,0 0 0,-1 0 0,0-1 0,0 1 0,0-1 0,0 0 0,0 0 0,-1-1 0,0 1 0,0-1 0,0 1 0,0-1 0,-1 0 0,0 0 0,0 0 0,2-10 0,2-5 0,-1 1 0,-1-1 0,0 0 0,-2 0 0,0-28 0,0-15 0,0 37 0,-2 0 0,0 0 0,-2 1 0,-5-30 0,6 50 0,0 0 0,0 0 0,-1 0 0,0 0 0,0 0 0,0 1 0,0-1 0,-1 1 0,0-1 0,0 1 0,0 0 0,-1 0 0,1 1 0,-1-1 0,0 1 0,0-1 0,0 1 0,0 0 0,0 1 0,-1-1 0,0 1 0,-6-3 0,-4 1 0,-1 1 0,1 1 0,-1 0 0,0 1 0,-27 1 0,-19-1 0,-1-9 0,-17-1 0,-469 12 0,528-2 0,1-1 0,-28-7 0,-4 0 0,-152-32 0,148 35 0,1-1 0,-58 1 0,-395 7 0,487 0 0,1 1 0,-28 7 0,-4 0 0,51-9 1,-11 1-172,0 0 0,0 1 1,1 1-1,-1-1 0,1 2 0,0 0 1,-14 6-1</inkml:trace>
+</inkml:ink>
+</file>
+
+<file path=word/ink/ink13.xml><?xml version="1.0" encoding="utf-8"?>
+<inkml:ink xmlns:inkml="http://www.w3.org/2003/InkML">
+  <inkml:definitions>
+    <inkml:context xml:id="ctx0">
+      <inkml:inkSource xml:id="inkSrc0">
+        <inkml:traceFormat>
+          <inkml:channel name="X" type="integer" min="-2.14748E9" max="2.14748E9" units="cm"/>
+          <inkml:channel name="Y" type="integer" min="-2.14748E9" max="2.14748E9" units="cm"/>
+          <inkml:channel name="F" type="integer" max="32767" units="dev"/>
+        </inkml:traceFormat>
+        <inkml:channelProperties>
+          <inkml:channelProperty channel="X" name="resolution" value="1000" units="1/cm"/>
+          <inkml:channelProperty channel="Y" name="resolution" value="1000" units="1/cm"/>
+          <inkml:channelProperty channel="F" name="resolution" value="0" units="1/dev"/>
+        </inkml:channelProperties>
+      </inkml:inkSource>
+      <inkml:timestamp xml:id="ts0" timeString="2025-10-18T15:11:57.214"/>
+    </inkml:context>
+    <inkml:brush xml:id="br0">
+      <inkml:brushProperty name="width" value="0.035" units="cm"/>
+      <inkml:brushProperty name="height" value="0.035" units="cm"/>
+    </inkml:brush>
+  </inkml:definitions>
+  <inkml:trace contextRef="#ctx0" brushRef="#br0">449 21 24575,'0'-1'0,"-1"0"0,0 0 0,1 0 0,-1 0 0,0 0 0,1 0 0,-1 0 0,0 0 0,0 0 0,0 1 0,0-1 0,0 0 0,0 0 0,0 1 0,0-1 0,0 1 0,0-1 0,0 1 0,0-1 0,-1 1 0,1 0 0,0-1 0,0 1 0,-1 0 0,1 0 0,0 0 0,-2 0 0,-41-3 0,39 3 0,-18-1 0,-161 3 0,172 1 0,-1 1 0,1 0 0,0 1 0,1 0 0,-1 1 0,1 0 0,0 1 0,-17 14 0,25-17 0,-1 0 0,1 0 0,0 0 0,0 1 0,1 0 0,-1-1 0,1 1 0,0 0 0,1 0 0,-1 0 0,1 0 0,-1 6 0,-7 65 0,9-68 0,-1 11 0,0 1 0,2-1 0,0 0 0,5 20 0,-5-33 0,0-1 0,1 0 0,-1 0 0,1-1 0,0 1 0,1 0 0,-1-1 0,1 1 0,0-1 0,0 0 0,0 0 0,1 0 0,0 0 0,-1 0 0,1-1 0,0 0 0,1 0 0,-1 0 0,10 4 0,22 12 0,-27-14 0,0 0 0,1-1 0,-1 1 0,1-2 0,0 0 0,-1 0 0,1 0 0,1-2 0,16 2 0,-10-2 0,19 0 0,0-1 0,1-2 0,70-12 0,-23-3-1365,-71 12-5461</inkml:trace>
+  <inkml:trace contextRef="#ctx0" brushRef="#br0" timeOffset="2531.61">795 21 24575,'0'-1'0,"1"0"0,-1 0 0,1 0 0,0 0 0,-1 0 0,1 0 0,0 0 0,0 0 0,0 0 0,0 1 0,0-1 0,0 0 0,0 0 0,0 1 0,0-1 0,0 1 0,0-1 0,0 1 0,0-1 0,1 1 0,-1-1 0,0 1 0,0 0 0,0 0 0,1 0 0,-1 0 0,2 0 0,41-3 0,-39 3 0,18-1 0,0 1 0,29 4 0,-42-2 0,-1 0 0,0 1 0,1 0 0,-2 0 0,1 1 0,0 0 0,-1 0 0,11 7 0,-12-7 0,0 0 0,-1 1 0,1 0 0,-1 0 0,0 0 0,0 1 0,0-1 0,-1 1 0,0 1 0,0-1 0,-1 1 0,1 0 0,-2 0 0,1 0 0,-1 1 0,0-1 0,0 1 0,2 10 0,-3-7 0,-1 0 0,0-1 0,0 1 0,-1 0 0,0-1 0,-1 1 0,0 0 0,-4 15 0,4-23 0,-1 1 0,1 0 0,-1 0 0,0-1 0,0 1 0,0-1 0,0 0 0,0 1 0,-1-1 0,0 0 0,1 0 0,-1-1 0,0 1 0,0-1 0,-1 1 0,1-1 0,-1 0 0,1 0 0,-1 0 0,1-1 0,-1 1 0,0-1 0,0 0 0,0 0 0,-5 0 0,-151 42 0,157-43 0,0 1 0,1-1 0,-1 1 0,0-1 0,1 1 0,-1 0 0,1 0 0,-1 0 0,1 0 0,-1 0 0,-3 3 0,11 1 0,20-2 0,11-2 0,157-3 0,-166-2 0,45-12 0,-52 10 0,1 1 0,0 1 0,41-2 0,-1 7-1365,-43-1-5461</inkml:trace>
+</inkml:ink>
+</file>
+
+<file path=word/ink/ink2.xml><?xml version="1.0" encoding="utf-8"?>
+<inkml:ink xmlns:inkml="http://www.w3.org/2003/InkML">
+  <inkml:definitions>
+    <inkml:context xml:id="ctx0">
+      <inkml:inkSource xml:id="inkSrc0">
+        <inkml:traceFormat>
+          <inkml:channel name="X" type="integer" min="-2.14748E9" max="2.14748E9" units="cm"/>
+          <inkml:channel name="Y" type="integer" min="-2.14748E9" max="2.14748E9" units="cm"/>
+          <inkml:channel name="F" type="integer" max="32767" units="dev"/>
+        </inkml:traceFormat>
+        <inkml:channelProperties>
+          <inkml:channelProperty channel="X" name="resolution" value="1000" units="1/cm"/>
+          <inkml:channelProperty channel="Y" name="resolution" value="1000" units="1/cm"/>
+          <inkml:channelProperty channel="F" name="resolution" value="0" units="1/dev"/>
+        </inkml:channelProperties>
+      </inkml:inkSource>
+      <inkml:timestamp xml:id="ts0" timeString="2025-10-18T15:14:57.327"/>
+    </inkml:context>
+    <inkml:brush xml:id="br0">
+      <inkml:brushProperty name="width" value="0.035" units="cm"/>
+      <inkml:brushProperty name="height" value="0.035" units="cm"/>
+    </inkml:brush>
+  </inkml:definitions>
+  <inkml:trace contextRef="#ctx0" brushRef="#br0">0 63 24575,'41'-1'0,"1"-2"0,43-8 0,-31 2 0,98-20 0,-135 26 0,1 0 0,-1 1 0,1 1 0,-1 1 0,1 0 0,-1 1 0,26 5 0,-11 1 0,-1 1 0,-1 1 0,37 16 0,-39-15 0,1 0 0,0-2 0,1-1 0,0-2 0,59 4 0,-21 0 0,-44-4 0,48 1 0,-39-7 0,-8 0 0,0 1 0,1 1 0,-1 1 0,0 1 0,0 1 0,48 15 0,-55-15-10,-1 0 1,1-1-1,0 0 0,0-2 0,0 0 0,0-1 0,20-2 0,9 0-1276,-29 2-5540</inkml:trace>
+</inkml:ink>
+</file>
+
+<file path=word/ink/ink3.xml><?xml version="1.0" encoding="utf-8"?>
+<inkml:ink xmlns:inkml="http://www.w3.org/2003/InkML">
+  <inkml:definitions>
+    <inkml:context xml:id="ctx0">
+      <inkml:inkSource xml:id="inkSrc0">
+        <inkml:traceFormat>
+          <inkml:channel name="X" type="integer" min="-2.14748E9" max="2.14748E9" units="cm"/>
+          <inkml:channel name="Y" type="integer" min="-2.14748E9" max="2.14748E9" units="cm"/>
+          <inkml:channel name="F" type="integer" max="32767" units="dev"/>
+        </inkml:traceFormat>
+        <inkml:channelProperties>
+          <inkml:channelProperty channel="X" name="resolution" value="1000" units="1/cm"/>
+          <inkml:channelProperty channel="Y" name="resolution" value="1000" units="1/cm"/>
+          <inkml:channelProperty channel="F" name="resolution" value="0" units="1/dev"/>
+        </inkml:channelProperties>
+      </inkml:inkSource>
+      <inkml:timestamp xml:id="ts0" timeString="2025-10-18T15:14:47.385"/>
+    </inkml:context>
+    <inkml:brush xml:id="br0">
+      <inkml:brushProperty name="width" value="0.035" units="cm"/>
+      <inkml:brushProperty name="height" value="0.035" units="cm"/>
+    </inkml:brush>
+  </inkml:definitions>
+  <inkml:trace contextRef="#ctx0" brushRef="#br0">2417 21 24575,'-28'-1'0,"-44"-8"0,44 4 0,-48-1 0,56 8 0,0 0 0,1 1 0,-1 1 0,-21 7 0,21-5 0,1-1 0,-1-1 0,0-1 0,-24 1 0,-689-6 0,716 1 0,-1 0 0,-27-7 0,26 4 0,1 1 0,-27-1 0,20 3 0,-6 0 0,0 1 0,0 2 0,0 1 0,-31 7 0,-41 7 0,47-9 0,-2-3 0,1-1 0,-81-7 0,29 1 0,79 2 0,0 0 0,0-2 0,0-1 0,0-1 0,-55-16 0,40 8 0,-15-5 0,57 15 342,5 4-2049</inkml:trace>
+</inkml:ink>
+</file>
+
+<file path=word/ink/ink4.xml><?xml version="1.0" encoding="utf-8"?>
+<inkml:ink xmlns:inkml="http://www.w3.org/2003/InkML">
+  <inkml:definitions>
+    <inkml:context xml:id="ctx0">
+      <inkml:inkSource xml:id="inkSrc0">
+        <inkml:traceFormat>
+          <inkml:channel name="X" type="integer" min="-2.14748E9" max="2.14748E9" units="cm"/>
+          <inkml:channel name="Y" type="integer" min="-2.14748E9" max="2.14748E9" units="cm"/>
+          <inkml:channel name="F" type="integer" max="32767" units="dev"/>
+        </inkml:traceFormat>
+        <inkml:channelProperties>
+          <inkml:channelProperty channel="X" name="resolution" value="1000" units="1/cm"/>
+          <inkml:channelProperty channel="Y" name="resolution" value="1000" units="1/cm"/>
+          <inkml:channelProperty channel="F" name="resolution" value="0" units="1/dev"/>
+        </inkml:channelProperties>
+      </inkml:inkSource>
+      <inkml:timestamp xml:id="ts0" timeString="2025-10-18T15:14:32.666"/>
+    </inkml:context>
+    <inkml:brush xml:id="br0">
+      <inkml:brushProperty name="width" value="0.035" units="cm"/>
+      <inkml:brushProperty name="height" value="0.035" units="cm"/>
+    </inkml:brush>
+  </inkml:definitions>
+  <inkml:trace contextRef="#ctx0" brushRef="#br0">1 22 24575,'448'0'0,"-367"-11"0,0 1 0,1016 11-1365,-1079-1-5461</inkml:trace>
+</inkml:ink>
+</file>
+
+<file path=word/ink/ink5.xml><?xml version="1.0" encoding="utf-8"?>
+<inkml:ink xmlns:inkml="http://www.w3.org/2003/InkML">
+  <inkml:definitions>
+    <inkml:context xml:id="ctx0">
+      <inkml:inkSource xml:id="inkSrc0">
+        <inkml:traceFormat>
+          <inkml:channel name="X" type="integer" min="-2.14748E9" max="2.14748E9" units="cm"/>
+          <inkml:channel name="Y" type="integer" min="-2.14748E9" max="2.14748E9" units="cm"/>
+          <inkml:channel name="F" type="integer" max="32767" units="dev"/>
+        </inkml:traceFormat>
+        <inkml:channelProperties>
+          <inkml:channelProperty channel="X" name="resolution" value="1000" units="1/cm"/>
+          <inkml:channelProperty channel="Y" name="resolution" value="1000" units="1/cm"/>
+          <inkml:channelProperty channel="F" name="resolution" value="0" units="1/dev"/>
+        </inkml:channelProperties>
+      </inkml:inkSource>
+      <inkml:timestamp xml:id="ts0" timeString="2025-10-18T15:14:28.257"/>
+    </inkml:context>
+    <inkml:brush xml:id="br0">
+      <inkml:brushProperty name="width" value="0.035" units="cm"/>
+      <inkml:brushProperty name="height" value="0.035" units="cm"/>
+    </inkml:brush>
+  </inkml:definitions>
+  <inkml:trace contextRef="#ctx0" brushRef="#br0">268 1 24575,'-19'0'0,"-1"0"0,1 2 0,0 0 0,-20 6 0,31-6 0,1 0 0,0 1 0,0 0 0,0 0 0,0 1 0,0-1 0,1 1 0,-1 1 0,1-1 0,0 1 0,1 0 0,-1 1 0,-5 6 0,4 1 0,-1-1 0,2 2 0,0-1 0,0 1 0,1 0 0,1 0 0,0 0 0,1 0 0,1 1 0,0 0 0,1-1 0,1 1 0,0 0 0,1-1 0,4 25 0,3-21 0,0 0 0,1-1 0,1 0 0,0 0 0,1-1 0,23 24 0,-29-34 0,3 3 0,0 0 0,1-1 0,0 0 0,1-1 0,-1 0 0,1 0 0,1-1 0,-1 0 0,1-1 0,0-1 0,1 1 0,-1-2 0,0 1 0,1-2 0,12 2 0,22 1 0,-1-2 0,77-5 0,-39 0 0,9 0 0,100 4 0,-132 8 0,-41-6 0,-1-1 0,27 1 0,-3-3 0,84 13 0,-106-11 0,25 6 0,1-3 0,61 1 0,-64-7 0,-13 1 0,1-2 0,-1-1 0,48-9 0,-59 7 0,8-4 0,1 2 0,0 2 0,44-3 0,91-13 0,-142 19 0,1-2 0,0 0 0,32-10 0,-33 7 0,1 1 0,-1 1 0,39-2 0,-36 6 0,-6 1 0,1-1 0,-1 0 0,1-1 0,-1-1 0,0-1 0,0-1 0,0 0 0,27-11 0,-40 12 0,-1 0 0,0 1 0,0-1 0,0-1 0,0 1 0,0 0 0,-1-1 0,1 0 0,-1 0 0,0 0 0,-1 0 0,1 0 0,-1-1 0,1 1 0,2-9 0,0-4 0,-1-1 0,0 0 0,2-19 0,1-9 0,-6 41 0,0-1 0,0 1 0,0 0 0,0-1 0,-1 1 0,0 0 0,0-1 0,-1 1 0,1 0 0,-1 0 0,0-1 0,-1 1 0,1 0 0,-4-7 0,2 8 0,0 0 0,0 1 0,0-1 0,0 1 0,-1-1 0,1 1 0,-1 0 0,0 1 0,0-1 0,0 1 0,0-1 0,0 1 0,-1 1 0,1-1 0,-1 0 0,-6 0 0,-61-26 0,59 22 0,1 1 0,-1 0 0,0 0 0,-1 1 0,1 1 0,-1 0 0,-23-1 0,-513 5 0,470-11 0,-1-1 0,-36 1 0,77 5 0,-47-1 0,-381 7 0,443-2 0,0-2 0,0-1 0,-31-8 0,31 5 0,0 2 0,-1 1 0,-31-1 0,-220 6-1365,268-1-5461</inkml:trace>
+</inkml:ink>
+</file>
+
+<file path=word/ink/ink6.xml><?xml version="1.0" encoding="utf-8"?>
+<inkml:ink xmlns:inkml="http://www.w3.org/2003/InkML">
+  <inkml:definitions>
+    <inkml:context xml:id="ctx0">
+      <inkml:inkSource xml:id="inkSrc0">
+        <inkml:traceFormat>
+          <inkml:channel name="X" type="integer" min="-2.14748E9" max="2.14748E9" units="cm"/>
+          <inkml:channel name="Y" type="integer" min="-2.14748E9" max="2.14748E9" units="cm"/>
+          <inkml:channel name="F" type="integer" max="32767" units="dev"/>
+        </inkml:traceFormat>
+        <inkml:channelProperties>
+          <inkml:channelProperty channel="X" name="resolution" value="1000" units="1/cm"/>
+          <inkml:channelProperty channel="Y" name="resolution" value="1000" units="1/cm"/>
+          <inkml:channelProperty channel="F" name="resolution" value="0" units="1/dev"/>
+        </inkml:channelProperties>
+      </inkml:inkSource>
+      <inkml:timestamp xml:id="ts0" timeString="2025-10-18T15:29:41.250"/>
+    </inkml:context>
+    <inkml:brush xml:id="br0">
+      <inkml:brushProperty name="width" value="0.035" units="cm"/>
+      <inkml:brushProperty name="height" value="0.035" units="cm"/>
+    </inkml:brush>
+  </inkml:definitions>
+  <inkml:trace contextRef="#ctx0" brushRef="#br0">838 5106 24575,'-56'-70'0,"10"10"0,10 17 0,-32-50 0,-7-11 0,-7 3 0,38 46 0,-37-49 0,53 53 0,23 39 0,-1 1 0,0 0 0,-1 0 0,-1 0 0,-8-10 0,4 7 0,1-1 0,1 0 0,-15-30 0,-3-3 0,20 34 0,1 0 0,0 0 0,-5-20 0,-15-32 0,20 51 0,0-1 0,2 1 0,0-1 0,1 0 0,0-1 0,1 1 0,1-1 0,1 1 0,1-24 0,-4-19 0,-6-4 0,7 46 0,0-1 0,-1-27 0,3 2 0,-13-82 0,3 48 0,3-1 0,2-87 0,5 130 0,-2 1 0,-9-44 0,7 27 0,1 1 0,6-88 0,1 36 0,-5-9 0,5-123 0,17 112 0,-10 45 0,0-8 0,-13-75 0,6-127 0,7 226 0,-7 43 0,0-1 0,1-25 0,-2-16 0,12-84 0,-8 60 0,-5 61 0,0-1 0,8-36 0,8-31 0,10-40 0,-23 117 0,0 1 0,1 0 0,1 1 0,0-1 0,0 1 0,2 0 0,10-14 0,-6 10 0,-2 0 0,0 0 0,-1-1 0,8-19 0,22-39 0,-6 17 0,40-95 0,-50 117 0,-19 31 0,0 0 0,-1-1 0,0 1 0,0-1 0,0 0 0,3-7 0,-1-2-1365,0 3-5461</inkml:trace>
+  <inkml:trace contextRef="#ctx0" brushRef="#br0" timeOffset="1023.91">352 85 24575,'59'-18'0,"-20"13"0,0-1 0,55-18 0,-77 20 0,1 1 0,0 1 0,0 0 0,29 1 0,-26 1 0,-1 0 0,1-2 0,24-4 0,-35 3 0,1 0 0,-1 1 0,1 1 0,0-1 0,0 2 0,0 0 0,0 0 0,0 1 0,20 4 0,-30-5 0,0 1 0,-1-1 0,1 0 0,-1 1 0,1-1 0,0 1 0,-1-1 0,1 1 0,-1-1 0,1 1 0,-1-1 0,0 1 0,1-1 0,-1 1 0,0 0 0,1-1 0,-1 1 0,0 0 0,1-1 0,-1 1 0,0 0 0,0-1 0,0 1 0,0 0 0,0-1 0,0 1 0,0 0 0,0-1 0,0 1 0,0 1 0,-12 26 0,-26 18 0,-15 8 0,16-18 0,-33 43 0,39-42 251,18-22-790,0 1 1,-19 30-1,26-34-6287</inkml:trace>
+</inkml:ink>
+</file>
+
+<file path=word/ink/ink7.xml><?xml version="1.0" encoding="utf-8"?>
+<inkml:ink xmlns:inkml="http://www.w3.org/2003/InkML">
+  <inkml:definitions>
+    <inkml:context xml:id="ctx0">
+      <inkml:inkSource xml:id="inkSrc0">
+        <inkml:traceFormat>
+          <inkml:channel name="X" type="integer" min="-2.14748E9" max="2.14748E9" units="cm"/>
+          <inkml:channel name="Y" type="integer" min="-2.14748E9" max="2.14748E9" units="cm"/>
+          <inkml:channel name="F" type="integer" max="32767" units="dev"/>
+        </inkml:traceFormat>
+        <inkml:channelProperties>
+          <inkml:channelProperty channel="X" name="resolution" value="1000" units="1/cm"/>
+          <inkml:channelProperty channel="Y" name="resolution" value="1000" units="1/cm"/>
+          <inkml:channelProperty channel="F" name="resolution" value="0" units="1/dev"/>
+        </inkml:channelProperties>
+      </inkml:inkSource>
+      <inkml:timestamp xml:id="ts0" timeString="2025-10-18T15:29:55.566"/>
+    </inkml:context>
+    <inkml:brush xml:id="br0">
+      <inkml:brushProperty name="width" value="0.035" units="cm"/>
+      <inkml:brushProperty name="height" value="0.035" units="cm"/>
+    </inkml:brush>
+  </inkml:definitions>
+  <inkml:trace contextRef="#ctx0" brushRef="#br0">0 1584 24575,'3'-3'0,"-1"0"0,1 0 0,-1 0 0,1 0 0,0 0 0,0 0 0,1 1 0,-1-1 0,0 1 0,7-3 0,6-6 0,14-14 0,-18 16 0,-1-1 0,0 0 0,0-1 0,11-14 0,-8 5 0,3-2 0,0 0 0,-2-2 0,17-36 0,-17 31 0,8-27 0,-15 19 0,6-66 0,-5 38 0,-5 40 0,2-48 0,-5 9 0,13-97 0,7 15 0,-15 89 46,-3-1 0,-5-80-1,-1 30-1547,3 90-5324</inkml:trace>
+  <inkml:trace contextRef="#ctx0" brushRef="#br0" timeOffset="973.82">184 304 24575,'0'-6'0,"1"0"0,0 0 0,0 0 0,1 0 0,0 0 0,0 0 0,0 0 0,1 1 0,0-1 0,6-8 0,43-53 0,-30 41 0,15-29 0,9-10 0,-44 63 0,-1 1 0,1-1 0,0 1 0,0-1 0,0 1 0,0 0 0,0 0 0,0 0 0,0 0 0,0 0 0,1 0 0,-1 0 0,0 1 0,0-1 0,1 1 0,-1 0 0,0 0 0,1 0 0,-1 0 0,0 0 0,1 0 0,-1 0 0,0 1 0,0-1 0,1 1 0,-1 0 0,0 0 0,4 1 0,6 5 0,-1-1 0,1 1 0,20 17 0,-10-7 0,79 64 0,171 95 0,-267-174-114,-1 2 1,1-1-1,-1 0 0,0 1 0,0 0 1,0-1-1,-1 2 0,1-1 0,-1 0 1,0 1-1,3 5 0,0 2-6712</inkml:trace>
+</inkml:ink>
+</file>
+
+<file path=word/ink/ink8.xml><?xml version="1.0" encoding="utf-8"?>
+<inkml:ink xmlns:inkml="http://www.w3.org/2003/InkML">
+  <inkml:definitions>
+    <inkml:context xml:id="ctx0">
+      <inkml:inkSource xml:id="inkSrc0">
+        <inkml:traceFormat>
+          <inkml:channel name="X" type="integer" min="-2.14748E9" max="2.14748E9" units="cm"/>
+          <inkml:channel name="Y" type="integer" min="-2.14748E9" max="2.14748E9" units="cm"/>
+          <inkml:channel name="F" type="integer" max="32767" units="dev"/>
+        </inkml:traceFormat>
+        <inkml:channelProperties>
+          <inkml:channelProperty channel="X" name="resolution" value="1000" units="1/cm"/>
+          <inkml:channelProperty channel="Y" name="resolution" value="1000" units="1/cm"/>
+          <inkml:channelProperty channel="F" name="resolution" value="0" units="1/dev"/>
+        </inkml:channelProperties>
+      </inkml:inkSource>
+      <inkml:timestamp xml:id="ts0" timeString="2025-10-18T15:12:56.296"/>
+    </inkml:context>
+    <inkml:brush xml:id="br0">
+      <inkml:brushProperty name="width" value="0.035" units="cm"/>
+      <inkml:brushProperty name="height" value="0.035" units="cm"/>
+    </inkml:brush>
+  </inkml:definitions>
+  <inkml:trace contextRef="#ctx0" brushRef="#br0">388 26 24575,'-1'-1'0,"1"0"0,-1 0 0,0 0 0,1 0 0,-1 0 0,0 0 0,0 0 0,1 0 0,-1 0 0,0 0 0,0 0 0,0 1 0,0-1 0,0 0 0,0 1 0,0-1 0,-1 1 0,1-1 0,0 1 0,0-1 0,0 1 0,-1 0 0,1 0 0,0 0 0,0-1 0,0 1 0,-2 1 0,-42-4 0,40 2 0,-12 1 0,-132 1 0,146 0 0,0-1 0,0 1 0,0 0 0,0 0 0,0 0 0,0 0 0,0 0 0,0 1 0,1-1 0,-1 1 0,1 0 0,-1 0 0,1 0 0,-1 0 0,1 0 0,-3 5 0,-27 45 0,10-12 0,17-33 0,1 1 0,-1-1 0,1 1 0,1 0 0,-1 0 0,1 0 0,1 1 0,-1-1 0,0 9 0,1 6 0,0 1 0,3 24 0,-1-26 0,0-15 0,1 0 0,-1 0 0,1-1 0,1 1 0,0 0 0,-1 0 0,2-1 0,-1 1 0,1-1 0,4 8 0,1-2 0,1 0 0,0-1 0,20 20 0,-18-20 0,-6-5 0,1 1 0,0-1 0,1 0 0,-1-1 0,1 0 0,0 0 0,0 0 0,1-1 0,0 0 0,-1 0 0,15 4 0,16-1 0,0-1 0,0-2 0,72-1 0,-58-2 0,-22 0 0,0-1 0,0-2 0,60-11 0,-24 1 0,-43 8 0,-1 0 0,34-12 0,10 3 0,-59 13 0,1-1 0,0 0 0,0 0 0,0-1 0,0 0 0,-1 0 0,1-1 0,-1 1 0,1-2 0,-1 1 0,0-1 0,9-7 0,-9 1 0,-1 0 0,-1 0 0,0-1 0,0 1 0,-1-1 0,0 0 0,-1 0 0,3-20 0,-1 12 0,-1-3 0,0 0 0,-2-1 0,0 1 0,-1-1 0,-2 1 0,0-1 0,-7-33 0,7 54 0,0-1 0,1 0 0,-1 1 0,-1-1 0,1 1 0,0 0 0,-1-1 0,1 1 0,-1 0 0,0 0 0,0 0 0,0 0 0,0 0 0,0 0 0,0 0 0,0 1 0,-4-3 0,-47-14 0,44 16 0,1 0 0,0-1 0,0 0 0,0 0 0,-9-6 0,5 2 0,-1 1 0,0 0 0,0 1 0,0 0 0,-1 1 0,1 0 0,-1 1 0,0 0 0,-17 0 0,-24 1 0,-58 4 0,28 1 0,56-2 171,-45 8-1,-25 2-1876,82-11-5120</inkml:trace>
+</inkml:ink>
+</file>
+
+<file path=word/ink/ink9.xml><?xml version="1.0" encoding="utf-8"?>
+<inkml:ink xmlns:inkml="http://www.w3.org/2003/InkML">
+  <inkml:definitions>
+    <inkml:context xml:id="ctx0">
+      <inkml:inkSource xml:id="inkSrc0">
+        <inkml:traceFormat>
+          <inkml:channel name="X" type="integer" min="-2.14748E9" max="2.14748E9" units="cm"/>
+          <inkml:channel name="Y" type="integer" min="-2.14748E9" max="2.14748E9" units="cm"/>
+          <inkml:channel name="F" type="integer" max="32767" units="dev"/>
+        </inkml:traceFormat>
+        <inkml:channelProperties>
+          <inkml:channelProperty channel="X" name="resolution" value="1000" units="1/cm"/>
+          <inkml:channelProperty channel="Y" name="resolution" value="1000" units="1/cm"/>
+          <inkml:channelProperty channel="F" name="resolution" value="0" units="1/dev"/>
+        </inkml:channelProperties>
+      </inkml:inkSource>
+      <inkml:timestamp xml:id="ts0" timeString="2025-10-18T15:12:46.848"/>
+    </inkml:context>
+    <inkml:brush xml:id="br0">
+      <inkml:brushProperty name="width" value="0.035" units="cm"/>
+      <inkml:brushProperty name="height" value="0.035" units="cm"/>
+    </inkml:brush>
+  </inkml:definitions>
+  <inkml:trace contextRef="#ctx0" brushRef="#br0">58 204 24575,'0'3'0,"0"5"0,0 5 0,-3-1 0,-2 2 0,1 1 0,-3-1 0,0 0 0,1 2 0,-2-3 0,1 0 0,1 2 0,2-2-8191</inkml:trace>
+  <inkml:trace contextRef="#ctx0" brushRef="#br0" timeOffset="1195.5">648 0 24575,'0'0'-8191</inkml:trace>
+</inkml:ink>
+</file>
+
 <file path=word/theme/theme1.xml><?xml version="1.0" encoding="utf-8"?>
 <a:theme xmlns:a="http://schemas.openxmlformats.org/drawingml/2006/main" name="Office Theme">
   <a:themeElements>

</xml_diff>